<commit_message>
feat: nuovi test case validazione
</commit_message>
<xml_diff>
--- a/Test Case/Validazione/1-Referto di Radiologia/casi di test RAD.docx
+++ b/Test Case/Validazione/1-Referto di Radiologia/casi di test RAD.docx
@@ -34,6 +34,301 @@
         <w:jc w:val="both"/>
       </w:pPr>
       <w:r>
+        <w:rPr>
+          <w:noProof/>
+        </w:rPr>
+        <mc:AlternateContent>
+          <mc:Choice Requires="wps">
+            <w:drawing>
+              <wp:anchor distT="0" distB="0" distL="114300" distR="114300" simplePos="0" relativeHeight="251658240" behindDoc="0" locked="0" layoutInCell="1" allowOverlap="1" wp14:anchorId="73E2119B" wp14:editId="6F15F533">
+                <wp:simplePos x="0" y="0"/>
+                <wp:positionH relativeFrom="margin">
+                  <wp:posOffset>-99060</wp:posOffset>
+                </wp:positionH>
+                <wp:positionV relativeFrom="paragraph">
+                  <wp:posOffset>291465</wp:posOffset>
+                </wp:positionV>
+                <wp:extent cx="6229350" cy="466725"/>
+                <wp:effectExtent l="0" t="0" r="19050" b="28575"/>
+                <wp:wrapNone/>
+                <wp:docPr id="2" name="Rectangle 2"/>
+                <wp:cNvGraphicFramePr/>
+                <a:graphic xmlns:a="http://schemas.openxmlformats.org/drawingml/2006/main">
+                  <a:graphicData uri="http://schemas.microsoft.com/office/word/2010/wordprocessingShape">
+                    <wps:wsp>
+                      <wps:cNvSpPr/>
+                      <wps:spPr>
+                        <a:xfrm>
+                          <a:off x="0" y="0"/>
+                          <a:ext cx="6229350" cy="466725"/>
+                        </a:xfrm>
+                        <a:prstGeom prst="rect">
+                          <a:avLst/>
+                        </a:prstGeom>
+                        <a:solidFill>
+                          <a:schemeClr val="accent2">
+                            <a:lumMod val="20000"/>
+                            <a:lumOff val="80000"/>
+                          </a:schemeClr>
+                        </a:solidFill>
+                      </wps:spPr>
+                      <wps:style>
+                        <a:lnRef idx="2">
+                          <a:schemeClr val="accent1">
+                            <a:shade val="50000"/>
+                          </a:schemeClr>
+                        </a:lnRef>
+                        <a:fillRef idx="1">
+                          <a:schemeClr val="accent1"/>
+                        </a:fillRef>
+                        <a:effectRef idx="0">
+                          <a:schemeClr val="accent1"/>
+                        </a:effectRef>
+                        <a:fontRef idx="minor">
+                          <a:schemeClr val="lt1"/>
+                        </a:fontRef>
+                      </wps:style>
+                      <wps:txbx>
+                        <w:txbxContent>
+                          <w:p>
+                            <w:pPr>
+                              <w:jc w:val="both"/>
+                              <w:rPr>
+                                <w:color w:val="000000" w:themeColor="text1"/>
+                              </w:rPr>
+                            </w:pPr>
+                            <w:r>
+                              <w:rPr>
+                                <w:color w:val="000000" w:themeColor="text1"/>
+                              </w:rPr>
+                              <w:t xml:space="preserve">Affinché i casi di test OK siano svolti correttamente, per ogni elemento fare riferimento alle colonne </w:t>
+                            </w:r>
+                            <w:r>
+                              <w:rPr>
+                                <w:color w:val="000000" w:themeColor="text1"/>
+                              </w:rPr>
+                              <w:t>“</w:t>
+                            </w:r>
+                            <w:r>
+                              <w:rPr>
+                                <w:i/>
+                                <w:iCs/>
+                                <w:color w:val="000000" w:themeColor="text1"/>
+                              </w:rPr>
+                              <w:t>Cardinalità per Test case N</w:t>
+                            </w:r>
+                            <w:r>
+                              <w:rPr>
+                                <w:i/>
+                                <w:iCs/>
+                                <w:color w:val="000000" w:themeColor="text1"/>
+                              </w:rPr>
+                              <w:t>”</w:t>
+                            </w:r>
+                            <w:r>
+                              <w:rPr>
+                                <w:i/>
+                                <w:iCs/>
+                                <w:color w:val="000000" w:themeColor="text1"/>
+                              </w:rPr>
+                              <w:t xml:space="preserve"> </w:t>
+                            </w:r>
+                            <w:r>
+                              <w:rPr>
+                                <w:color w:val="000000" w:themeColor="text1"/>
+                              </w:rPr>
+                              <w:t>e</w:t>
+                            </w:r>
+                            <w:r>
+                              <w:rPr>
+                                <w:i/>
+                                <w:iCs/>
+                                <w:color w:val="000000" w:themeColor="text1"/>
+                              </w:rPr>
+                              <w:t xml:space="preserve"> </w:t>
+                            </w:r>
+                            <w:r>
+                              <w:rPr>
+                                <w:i/>
+                                <w:iCs/>
+                                <w:color w:val="000000" w:themeColor="text1"/>
+                              </w:rPr>
+                              <w:t>“</w:t>
+                            </w:r>
+                            <w:r>
+                              <w:rPr>
+                                <w:i/>
+                                <w:iCs/>
+                                <w:color w:val="000000" w:themeColor="text1"/>
+                              </w:rPr>
+                              <w:t>Obbligatorietà per Test case N</w:t>
+                            </w:r>
+                            <w:r>
+                              <w:rPr>
+                                <w:i/>
+                                <w:iCs/>
+                                <w:color w:val="000000" w:themeColor="text1"/>
+                              </w:rPr>
+                              <w:t>”</w:t>
+                            </w:r>
+                            <w:r>
+                              <w:rPr>
+                                <w:i/>
+                                <w:iCs/>
+                                <w:color w:val="000000" w:themeColor="text1"/>
+                              </w:rPr>
+                              <w:t>.</w:t>
+                            </w:r>
+                          </w:p>
+                          <w:p>
+                            <w:pPr>
+                              <w:jc w:val="center"/>
+                              <w:rPr>
+                                <w14:textOutline w14:w="9525" w14:cap="rnd" w14:cmpd="sng" w14:algn="ctr">
+                                  <w14:solidFill>
+                                    <w14:srgbClr w14:val="000000"/>
+                                  </w14:solidFill>
+                                  <w14:prstDash w14:val="solid"/>
+                                  <w14:bevel/>
+                                </w14:textOutline>
+                              </w:rPr>
+                            </w:pPr>
+                          </w:p>
+                        </w:txbxContent>
+                      </wps:txbx>
+                      <wps:bodyPr rot="0" spcFirstLastPara="0" vertOverflow="overflow" horzOverflow="overflow" vert="horz" wrap="square" lIns="91440" tIns="45720" rIns="91440" bIns="45720" numCol="1" spcCol="0" rtlCol="0" fromWordArt="0" anchor="ctr" anchorCtr="0" forceAA="0" compatLnSpc="1">
+                        <a:prstTxWarp prst="textNoShape">
+                          <a:avLst/>
+                        </a:prstTxWarp>
+                        <a:noAutofit/>
+                      </wps:bodyPr>
+                    </wps:wsp>
+                  </a:graphicData>
+                </a:graphic>
+                <wp14:sizeRelV relativeFrom="margin">
+                  <wp14:pctHeight>0</wp14:pctHeight>
+                </wp14:sizeRelV>
+              </wp:anchor>
+            </w:drawing>
+          </mc:Choice>
+          <mc:Fallback>
+            <w:pict>
+              <v:rect w14:anchorId="73E2119B" id="Rectangle 2" o:spid="_x0000_s1026" style="position:absolute;left:0;text-align:left;margin-left:-7.8pt;margin-top:22.95pt;width:490.5pt;height:36.75pt;z-index:251658240;visibility:visible;mso-wrap-style:square;mso-height-percent:0;mso-wrap-distance-left:9pt;mso-wrap-distance-top:0;mso-wrap-distance-right:9pt;mso-wrap-distance-bottom:0;mso-position-horizontal:absolute;mso-position-horizontal-relative:margin;mso-position-vertical:absolute;mso-position-vertical-relative:text;mso-height-percent:0;mso-height-relative:margin;v-text-anchor:middle" o:gfxdata="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" fillcolor="#fbe4d5 [661]" strokecolor="#1f3763 [1604]" strokeweight="1pt">
+                <v:textbox>
+                  <w:txbxContent>
+                    <w:p>
+                      <w:pPr>
+                        <w:jc w:val="both"/>
+                        <w:rPr>
+                          <w:color w:val="000000" w:themeColor="text1"/>
+                        </w:rPr>
+                      </w:pPr>
+                      <w:r>
+                        <w:rPr>
+                          <w:color w:val="000000" w:themeColor="text1"/>
+                        </w:rPr>
+                        <w:t xml:space="preserve">Affinché i casi di test OK siano svolti correttamente, per ogni elemento fare riferimento alle colonne </w:t>
+                      </w:r>
+                      <w:r>
+                        <w:rPr>
+                          <w:color w:val="000000" w:themeColor="text1"/>
+                        </w:rPr>
+                        <w:t>“</w:t>
+                      </w:r>
+                      <w:r>
+                        <w:rPr>
+                          <w:i/>
+                          <w:iCs/>
+                          <w:color w:val="000000" w:themeColor="text1"/>
+                        </w:rPr>
+                        <w:t>Cardinalità per Test case N</w:t>
+                      </w:r>
+                      <w:r>
+                        <w:rPr>
+                          <w:i/>
+                          <w:iCs/>
+                          <w:color w:val="000000" w:themeColor="text1"/>
+                        </w:rPr>
+                        <w:t>”</w:t>
+                      </w:r>
+                      <w:r>
+                        <w:rPr>
+                          <w:i/>
+                          <w:iCs/>
+                          <w:color w:val="000000" w:themeColor="text1"/>
+                        </w:rPr>
+                        <w:t xml:space="preserve"> </w:t>
+                      </w:r>
+                      <w:r>
+                        <w:rPr>
+                          <w:color w:val="000000" w:themeColor="text1"/>
+                        </w:rPr>
+                        <w:t>e</w:t>
+                      </w:r>
+                      <w:r>
+                        <w:rPr>
+                          <w:i/>
+                          <w:iCs/>
+                          <w:color w:val="000000" w:themeColor="text1"/>
+                        </w:rPr>
+                        <w:t xml:space="preserve"> </w:t>
+                      </w:r>
+                      <w:r>
+                        <w:rPr>
+                          <w:i/>
+                          <w:iCs/>
+                          <w:color w:val="000000" w:themeColor="text1"/>
+                        </w:rPr>
+                        <w:t>“</w:t>
+                      </w:r>
+                      <w:r>
+                        <w:rPr>
+                          <w:i/>
+                          <w:iCs/>
+                          <w:color w:val="000000" w:themeColor="text1"/>
+                        </w:rPr>
+                        <w:t>Obbligatorietà per Test case N</w:t>
+                      </w:r>
+                      <w:r>
+                        <w:rPr>
+                          <w:i/>
+                          <w:iCs/>
+                          <w:color w:val="000000" w:themeColor="text1"/>
+                        </w:rPr>
+                        <w:t>”</w:t>
+                      </w:r>
+                      <w:r>
+                        <w:rPr>
+                          <w:i/>
+                          <w:iCs/>
+                          <w:color w:val="000000" w:themeColor="text1"/>
+                        </w:rPr>
+                        <w:t>.</w:t>
+                      </w:r>
+                    </w:p>
+                    <w:p>
+                      <w:pPr>
+                        <w:jc w:val="center"/>
+                        <w:rPr>
+                          <w14:textOutline w14:w="9525" w14:cap="rnd" w14:cmpd="sng" w14:algn="ctr">
+                            <w14:solidFill>
+                              <w14:srgbClr w14:val="000000"/>
+                            </w14:solidFill>
+                            <w14:prstDash w14:val="solid"/>
+                            <w14:bevel/>
+                          </w14:textOutline>
+                        </w:rPr>
+                      </w:pPr>
+                    </w:p>
+                  </w:txbxContent>
+                </v:textbox>
+                <w10:wrap anchorx="margin"/>
+              </v:rect>
+            </w:pict>
+          </mc:Fallback>
+        </mc:AlternateContent>
+      </w:r>
+      <w:r>
         <w:t xml:space="preserve">I casi </w:t>
       </w:r>
       <w:r>
@@ -43,7 +338,10 @@
         <w:t xml:space="preserve"> di </w:t>
       </w:r>
       <w:r>
-        <w:t xml:space="preserve">ok </w:t>
+        <w:t>OK</w:t>
+      </w:r>
+      <w:r>
+        <w:t xml:space="preserve"> </w:t>
       </w:r>
       <w:r>
         <w:t xml:space="preserve">esplicitati di seguito sono </w:t>
@@ -89,10 +387,57 @@
     </w:p>
     <w:p>
       <w:pPr>
+        <w:jc w:val="both"/>
+      </w:pPr>
+    </w:p>
+    <w:p>
+      <w:pPr>
+        <w:jc w:val="both"/>
+      </w:pPr>
+    </w:p>
+    <w:p>
+      <w:pPr>
         <w:pStyle w:val="Heading3"/>
         <w:jc w:val="both"/>
       </w:pPr>
       <w:r>
+        <w:t xml:space="preserve">CASO DI TEST </w:t>
+      </w:r>
+      <w:r>
+        <w:t>0</w:t>
+      </w:r>
+    </w:p>
+    <w:p>
+      <w:pPr>
+        <w:jc w:val="both"/>
+      </w:pPr>
+      <w:r>
+        <w:t>Il caso di test fa riferimento ad un esempio CDA2 semplice in cui sono</w:t>
+      </w:r>
+      <w:r>
+        <w:t xml:space="preserve"> presenti</w:t>
+      </w:r>
+      <w:r>
+        <w:t xml:space="preserve"> solo le sezioni</w:t>
+      </w:r>
+      <w:r>
+        <w:t xml:space="preserve"> ed elementi obbligatori</w:t>
+      </w:r>
+      <w:r>
+        <w:t xml:space="preserve"> da specifiche nazionali HL7 Italia.</w:t>
+      </w:r>
+    </w:p>
+    <w:p>
+      <w:pPr>
+        <w:jc w:val="both"/>
+      </w:pPr>
+    </w:p>
+    <w:p>
+      <w:pPr>
+        <w:pStyle w:val="Heading3"/>
+        <w:jc w:val="both"/>
+      </w:pPr>
+      <w:r>
         <w:t>CASO DI TEST</w:t>
       </w:r>
       <w:r>
@@ -110,19 +455,22 @@
         <w:t xml:space="preserve"> caso </w:t>
       </w:r>
       <w:r>
-        <w:t>d’uso fa riferimento ad un</w:t>
+        <w:t>d</w:t>
+      </w:r>
+      <w:r>
+        <w:t>i test</w:t>
+      </w:r>
+      <w:r>
+        <w:t xml:space="preserve"> fa riferimento ad un</w:t>
       </w:r>
       <w:r>
         <w:t xml:space="preserve"> esempio</w:t>
       </w:r>
       <w:r>
-        <w:t xml:space="preserve"> di</w:t>
-      </w:r>
-      <w:r>
-        <w:t xml:space="preserve"> CDA2</w:t>
-      </w:r>
-      <w:r>
-        <w:t xml:space="preserve"> semplice in cui sono presenti le </w:t>
+        <w:t xml:space="preserve"> </w:t>
+      </w:r>
+      <w:r>
+        <w:t xml:space="preserve">CDA2 in cui sono presenti le </w:t>
       </w:r>
       <w:proofErr w:type="spellStart"/>
       <w:r>
@@ -130,13 +478,54 @@
       </w:r>
       <w:proofErr w:type="spellEnd"/>
       <w:r>
-        <w:t xml:space="preserve"> e le entry obbligatorie da specifiche nazionali HL7 Italia</w:t>
-      </w:r>
+        <w:t xml:space="preserve"> </w:t>
+      </w:r>
+      <w:r>
+        <w:t xml:space="preserve">obbligatorie </w:t>
+      </w:r>
+      <w:r>
+        <w:t xml:space="preserve">e </w:t>
+      </w:r>
+      <w:r>
+        <w:t xml:space="preserve">tutte </w:t>
+      </w:r>
+      <w:r>
+        <w:t xml:space="preserve">le </w:t>
+      </w:r>
+      <w:r>
+        <w:t>relative</w:t>
+      </w:r>
+      <w:r>
+        <w:t xml:space="preserve"> entry obbligatorie </w:t>
+      </w:r>
+      <w:r>
+        <w:t>e opzionali</w:t>
+      </w:r>
+      <w:r>
+        <w:t>, con alcuni sotto</w:t>
+      </w:r>
+      <w:r>
+        <w:t>-</w:t>
+      </w:r>
+      <w:r>
+        <w:t>elementi aggiuntivi</w:t>
+      </w:r>
+      <w:r>
+        <w:t xml:space="preserve"> </w:t>
+      </w:r>
+      <w:r>
+        <w:t xml:space="preserve">le cui cardinalità sono riportate nel </w:t>
+      </w:r>
+      <w:r>
+        <w:t xml:space="preserve">file </w:t>
+      </w:r>
+      <w:proofErr w:type="spellStart"/>
+      <w:r>
+        <w:t>excel</w:t>
+      </w:r>
+      <w:proofErr w:type="spellEnd"/>
       <w:r>
         <w:t>.</w:t>
-      </w:r>
-      <w:r>
-        <w:t xml:space="preserve"> </w:t>
       </w:r>
     </w:p>
     <w:p>
@@ -331,6 +720,7 @@
         <w:jc w:val="both"/>
       </w:pPr>
       <w:r>
+        <w:lastRenderedPageBreak/>
         <w:t xml:space="preserve"> “Quesito diagnostico” con il motivo della richiesta dell’esame allo scopo di formulare delle risposte clinicamente precise al paziente o al medico che ha prescritto l’accertamento</w:t>
       </w:r>
       <w:r>
@@ -395,7 +785,6 @@
         <w:jc w:val="both"/>
       </w:pPr>
       <w:r>
-        <w:lastRenderedPageBreak/>
         <w:t xml:space="preserve"> “Suggerimenti per il medico prescrittore” con la descrizione di quanto il medico specialista ritiene opportuno comunicare al medico prescrittore.</w:t>
       </w:r>
     </w:p>
@@ -416,7 +805,15 @@
         <w:jc w:val="both"/>
       </w:pPr>
       <w:r>
-        <w:t xml:space="preserve">Nel caso di test 4 è esplicitato un esempio completo che prevede sia le </w:t>
+        <w:t xml:space="preserve">Nel caso di test </w:t>
+      </w:r>
+      <w:proofErr w:type="gramStart"/>
+      <w:r>
+        <w:t>4</w:t>
+      </w:r>
+      <w:proofErr w:type="gramEnd"/>
+      <w:r>
+        <w:t xml:space="preserve"> è esplicitato un esempio completo che prevede sia le </w:t>
       </w:r>
       <w:proofErr w:type="spellStart"/>
       <w:r>
@@ -1033,6 +1430,7 @@
         <w:rPr>
           <w:rFonts w:ascii="Calibri" w:eastAsia="Calibri" w:hAnsi="Calibri" w:cs="Calibri"/>
         </w:rPr>
+        <w:lastRenderedPageBreak/>
         <w:t xml:space="preserve">CASO DI TEST 10 </w:t>
       </w:r>
     </w:p>
@@ -1083,7 +1481,6 @@
         <w:jc w:val="both"/>
       </w:pPr>
       <w:r>
-        <w:lastRenderedPageBreak/>
         <w:t>CASO DI TEST 11</w:t>
       </w:r>
     </w:p>
@@ -1693,6 +2090,7 @@
         <w:jc w:val="both"/>
       </w:pPr>
       <w:r>
+        <w:lastRenderedPageBreak/>
         <w:t>CASO DI TEST 18</w:t>
       </w:r>
     </w:p>
@@ -1760,7 +2158,6 @@
         <w:jc w:val="both"/>
       </w:pPr>
       <w:r>
-        <w:lastRenderedPageBreak/>
         <w:t>CASO DI TEST 19</w:t>
       </w:r>
     </w:p>
@@ -3846,17 +4243,18 @@
 </file>
 
 <file path=customXml/item1.xml><?xml version="1.0" encoding="utf-8"?>
-<?mso-contentType ?>
-<FormTemplates xmlns="http://schemas.microsoft.com/sharepoint/v3/contenttype/forms">
-  <Display>DocumentLibraryForm</Display>
-  <Edit>DocumentLibraryForm</Edit>
-  <New>DocumentLibraryForm</New>
-</FormTemplates>
+<p:properties xmlns:p="http://schemas.microsoft.com/office/2006/metadata/properties" xmlns:xsi="http://www.w3.org/2001/XMLSchema-instance" xmlns:pc="http://schemas.microsoft.com/office/infopath/2007/PartnerControls">
+  <documentManagement>
+    <lcf76f155ced4ddcb4097134ff3c332f xmlns="3d04b37e-0497-498c-96f6-8855740e5edb">
+      <Terms xmlns="http://schemas.microsoft.com/office/infopath/2007/PartnerControls"/>
+    </lcf76f155ced4ddcb4097134ff3c332f>
+  </documentManagement>
+</p:properties>
 </file>
 
 <file path=customXml/item2.xml><?xml version="1.0" encoding="utf-8"?>
-<ct:contentTypeSchema xmlns:ct="http://schemas.microsoft.com/office/2006/metadata/contentType" xmlns:ma="http://schemas.microsoft.com/office/2006/metadata/properties/metaAttributes" ct:_="" ma:_="" ma:contentTypeName="Document" ma:contentTypeID="0x01010099D50BAF6148C0469FC2106F96A8440B" ma:contentTypeVersion="4" ma:contentTypeDescription="Create a new document." ma:contentTypeScope="" ma:versionID="0c25bf1fc3184a9914f412ea273c11a4">
-  <xsd:schema xmlns:xsd="http://www.w3.org/2001/XMLSchema" xmlns:xs="http://www.w3.org/2001/XMLSchema" xmlns:p="http://schemas.microsoft.com/office/2006/metadata/properties" xmlns:ns2="3d04b37e-0497-498c-96f6-8855740e5edb" targetNamespace="http://schemas.microsoft.com/office/2006/metadata/properties" ma:root="true" ma:fieldsID="88da7026946f39f8a400a0307dada779" ns2:_="">
+<ct:contentTypeSchema xmlns:ct="http://schemas.microsoft.com/office/2006/metadata/contentType" xmlns:ma="http://schemas.microsoft.com/office/2006/metadata/properties/metaAttributes" ct:_="" ma:_="" ma:contentTypeName="Document" ma:contentTypeID="0x01010099D50BAF6148C0469FC2106F96A8440B" ma:contentTypeVersion="9" ma:contentTypeDescription="Create a new document." ma:contentTypeScope="" ma:versionID="7768c764893153760d939b2a04face0b">
+  <xsd:schema xmlns:xsd="http://www.w3.org/2001/XMLSchema" xmlns:xs="http://www.w3.org/2001/XMLSchema" xmlns:p="http://schemas.microsoft.com/office/2006/metadata/properties" xmlns:ns2="3d04b37e-0497-498c-96f6-8855740e5edb" targetNamespace="http://schemas.microsoft.com/office/2006/metadata/properties" ma:root="true" ma:fieldsID="7ef69b4f9d45f678c0f7c9c89f8623db" ns2:_="">
     <xsd:import namespace="3d04b37e-0497-498c-96f6-8855740e5edb"/>
     <xsd:element name="properties">
       <xsd:complexType>
@@ -3868,6 +4266,10 @@
                 <xsd:element ref="ns2:MediaServiceFastMetadata" minOccurs="0"/>
                 <xsd:element ref="ns2:MediaServiceDateTaken" minOccurs="0"/>
                 <xsd:element ref="ns2:MediaLengthInSeconds" minOccurs="0"/>
+                <xsd:element ref="ns2:lcf76f155ced4ddcb4097134ff3c332f" minOccurs="0"/>
+                <xsd:element ref="ns2:MediaServiceOCR" minOccurs="0"/>
+                <xsd:element ref="ns2:MediaServiceGenerationTime" minOccurs="0"/>
+                <xsd:element ref="ns2:MediaServiceEventHashCode" minOccurs="0"/>
               </xsd:all>
             </xsd:complexType>
           </xsd:element>
@@ -3896,6 +4298,30 @@
     <xsd:element name="MediaLengthInSeconds" ma:index="11" nillable="true" ma:displayName="MediaLengthInSeconds" ma:hidden="true" ma:internalName="MediaLengthInSeconds" ma:readOnly="true">
       <xsd:simpleType>
         <xsd:restriction base="dms:Unknown"/>
+      </xsd:simpleType>
+    </xsd:element>
+    <xsd:element name="lcf76f155ced4ddcb4097134ff3c332f" ma:index="13" nillable="true" ma:taxonomy="true" ma:internalName="lcf76f155ced4ddcb4097134ff3c332f" ma:taxonomyFieldName="MediaServiceImageTags" ma:displayName="Image Tags" ma:readOnly="false" ma:fieldId="{5cf76f15-5ced-4ddc-b409-7134ff3c332f}" ma:taxonomyMulti="true" ma:sspId="33ef62f9-2e07-484b-bd79-00aec90129fe" ma:termSetId="09814cd3-568e-fe90-9814-8d621ff8fb84" ma:anchorId="fba54fb3-c3e1-fe81-a776-ca4b69148c4d" ma:open="true" ma:isKeyword="false">
+      <xsd:complexType>
+        <xsd:sequence>
+          <xsd:element ref="pc:Terms" minOccurs="0" maxOccurs="1"/>
+        </xsd:sequence>
+      </xsd:complexType>
+    </xsd:element>
+    <xsd:element name="MediaServiceOCR" ma:index="14" nillable="true" ma:displayName="Extracted Text" ma:internalName="MediaServiceOCR" ma:readOnly="true">
+      <xsd:simpleType>
+        <xsd:restriction base="dms:Note">
+          <xsd:maxLength value="255"/>
+        </xsd:restriction>
+      </xsd:simpleType>
+    </xsd:element>
+    <xsd:element name="MediaServiceGenerationTime" ma:index="15" nillable="true" ma:displayName="MediaServiceGenerationTime" ma:hidden="true" ma:internalName="MediaServiceGenerationTime" ma:readOnly="true">
+      <xsd:simpleType>
+        <xsd:restriction base="dms:Text"/>
+      </xsd:simpleType>
+    </xsd:element>
+    <xsd:element name="MediaServiceEventHashCode" ma:index="16" nillable="true" ma:displayName="MediaServiceEventHashCode" ma:hidden="true" ma:internalName="MediaServiceEventHashCode" ma:readOnly="true">
+      <xsd:simpleType>
+        <xsd:restriction base="dms:Text"/>
       </xsd:simpleType>
     </xsd:element>
   </xsd:schema>
@@ -3999,21 +4425,26 @@
 </file>
 
 <file path=customXml/item3.xml><?xml version="1.0" encoding="utf-8"?>
-<p:properties xmlns:p="http://schemas.microsoft.com/office/2006/metadata/properties" xmlns:xsi="http://www.w3.org/2001/XMLSchema-instance" xmlns:pc="http://schemas.microsoft.com/office/infopath/2007/PartnerControls">
-  <documentManagement/>
-</p:properties>
+<?mso-contentType ?>
+<FormTemplates xmlns="http://schemas.microsoft.com/sharepoint/v3/contenttype/forms">
+  <Display>DocumentLibraryForm</Display>
+  <Edit>DocumentLibraryForm</Edit>
+  <New>DocumentLibraryForm</New>
+</FormTemplates>
 </file>
 
 <file path=customXml/itemProps1.xml><?xml version="1.0" encoding="utf-8"?>
-<ds:datastoreItem xmlns:ds="http://schemas.openxmlformats.org/officeDocument/2006/customXml" ds:itemID="{08EA56B1-7A92-4B7D-A200-D7AEE0468919}">
+<ds:datastoreItem xmlns:ds="http://schemas.openxmlformats.org/officeDocument/2006/customXml" ds:itemID="{D8DC382B-C501-403A-94C4-861AE8AAEDA0}">
   <ds:schemaRefs>
-    <ds:schemaRef ds:uri="http://schemas.microsoft.com/sharepoint/v3/contenttype/forms"/>
+    <ds:schemaRef ds:uri="http://schemas.microsoft.com/office/2006/metadata/properties"/>
+    <ds:schemaRef ds:uri="http://schemas.microsoft.com/office/infopath/2007/PartnerControls"/>
+    <ds:schemaRef ds:uri="3d04b37e-0497-498c-96f6-8855740e5edb"/>
   </ds:schemaRefs>
 </ds:datastoreItem>
 </file>
 
 <file path=customXml/itemProps2.xml><?xml version="1.0" encoding="utf-8"?>
-<ds:datastoreItem xmlns:ds="http://schemas.openxmlformats.org/officeDocument/2006/customXml" ds:itemID="{8B2B69DB-2A8C-4FB3-B861-CFAEEDD77A86}">
+<ds:datastoreItem xmlns:ds="http://schemas.openxmlformats.org/officeDocument/2006/customXml" ds:itemID="{28A26EAB-7FE3-4E00-81A2-6FABFD5A5FC1}">
   <ds:schemaRefs>
     <ds:schemaRef ds:uri="http://schemas.microsoft.com/office/2006/metadata/contentType"/>
     <ds:schemaRef ds:uri="http://schemas.microsoft.com/office/2006/metadata/properties/metaAttributes"/>
@@ -4031,10 +4462,9 @@
 </file>
 
 <file path=customXml/itemProps3.xml><?xml version="1.0" encoding="utf-8"?>
-<ds:datastoreItem xmlns:ds="http://schemas.openxmlformats.org/officeDocument/2006/customXml" ds:itemID="{D8DC382B-C501-403A-94C4-861AE8AAEDA0}">
+<ds:datastoreItem xmlns:ds="http://schemas.openxmlformats.org/officeDocument/2006/customXml" ds:itemID="{08EA56B1-7A92-4B7D-A200-D7AEE0468919}">
   <ds:schemaRefs>
-    <ds:schemaRef ds:uri="http://schemas.microsoft.com/office/2006/metadata/properties"/>
-    <ds:schemaRef ds:uri="http://schemas.microsoft.com/office/infopath/2007/PartnerControls"/>
+    <ds:schemaRef ds:uri="http://schemas.microsoft.com/sharepoint/v3/contenttype/forms"/>
   </ds:schemaRefs>
 </ds:datastoreItem>
 </file>
</xml_diff>

<commit_message>
Aggiornamento documentazione per RAD
</commit_message>
<xml_diff>
--- a/Test Case/Validazione/1-Referto di Radiologia/casi di test RAD.docx
+++ b/Test Case/Validazione/1-Referto di Radiologia/casi di test RAD.docx
@@ -1,6 +1,6 @@
 
 <file path=word/document.xml><?xml version="1.0" encoding="utf-8"?>
-<w:document xmlns:wpc="http://schemas.microsoft.com/office/word/2010/wordprocessingCanvas" xmlns:cx="http://schemas.microsoft.com/office/drawing/2014/chartex" xmlns:cx1="http://schemas.microsoft.com/office/drawing/2015/9/8/chartex" xmlns:cx2="http://schemas.microsoft.com/office/drawing/2015/10/21/chartex" xmlns:cx3="http://schemas.microsoft.com/office/drawing/2016/5/9/chartex" xmlns:cx4="http://schemas.microsoft.com/office/drawing/2016/5/10/chartex" xmlns:cx5="http://schemas.microsoft.com/office/drawing/2016/5/11/chartex" xmlns:cx6="http://schemas.microsoft.com/office/drawing/2016/5/12/chartex" xmlns:cx7="http://schemas.microsoft.com/office/drawing/2016/5/13/chartex" xmlns:cx8="http://schemas.microsoft.com/office/drawing/2016/5/14/chartex" xmlns:mc="http://schemas.openxmlformats.org/markup-compatibility/2006" xmlns:aink="http://schemas.microsoft.com/office/drawing/2016/ink" xmlns:am3d="http://schemas.microsoft.com/office/drawing/2017/model3d" xmlns:o="urn:schemas-microsoft-com:office:office" xmlns:r="http://schemas.openxmlformats.org/officeDocument/2006/relationships" xmlns:m="http://schemas.openxmlformats.org/officeDocument/2006/math" xmlns:v="urn:schemas-microsoft-com:vml" xmlns:wp14="http://schemas.microsoft.com/office/word/2010/wordprocessingDrawing" xmlns:wp="http://schemas.openxmlformats.org/drawingml/2006/wordprocessingDrawing" xmlns:w10="urn:schemas-microsoft-com:office:word" xmlns:w="http://schemas.openxmlformats.org/wordprocessingml/2006/main" xmlns:w14="http://schemas.microsoft.com/office/word/2010/wordml" xmlns:w15="http://schemas.microsoft.com/office/word/2012/wordml" xmlns:w16cex="http://schemas.microsoft.com/office/word/2018/wordml/cex" xmlns:w16cid="http://schemas.microsoft.com/office/word/2016/wordml/cid" xmlns:w16="http://schemas.microsoft.com/office/word/2018/wordml" xmlns:w16sdtdh="http://schemas.microsoft.com/office/word/2020/wordml/sdtdatahash" xmlns:w16se="http://schemas.microsoft.com/office/word/2015/wordml/symex" xmlns:wpg="http://schemas.microsoft.com/office/word/2010/wordprocessingGroup" xmlns:wpi="http://schemas.microsoft.com/office/word/2010/wordprocessingInk" xmlns:wne="http://schemas.microsoft.com/office/word/2006/wordml" xmlns:wps="http://schemas.microsoft.com/office/word/2010/wordprocessingShape" mc:Ignorable="w14 w15 w16se w16cid w16 w16cex w16sdtdh wp14">
+<w:document xmlns:wpc="http://schemas.microsoft.com/office/word/2010/wordprocessingCanvas" xmlns:cx="http://schemas.microsoft.com/office/drawing/2014/chartex" xmlns:cx1="http://schemas.microsoft.com/office/drawing/2015/9/8/chartex" xmlns:cx2="http://schemas.microsoft.com/office/drawing/2015/10/21/chartex" xmlns:cx3="http://schemas.microsoft.com/office/drawing/2016/5/9/chartex" xmlns:cx4="http://schemas.microsoft.com/office/drawing/2016/5/10/chartex" xmlns:cx5="http://schemas.microsoft.com/office/drawing/2016/5/11/chartex" xmlns:cx6="http://schemas.microsoft.com/office/drawing/2016/5/12/chartex" xmlns:cx7="http://schemas.microsoft.com/office/drawing/2016/5/13/chartex" xmlns:cx8="http://schemas.microsoft.com/office/drawing/2016/5/14/chartex" xmlns:mc="http://schemas.openxmlformats.org/markup-compatibility/2006" xmlns:aink="http://schemas.microsoft.com/office/drawing/2016/ink" xmlns:am3d="http://schemas.microsoft.com/office/drawing/2017/model3d" xmlns:o="urn:schemas-microsoft-com:office:office" xmlns:oel="http://schemas.microsoft.com/office/2019/extlst" xmlns:r="http://schemas.openxmlformats.org/officeDocument/2006/relationships" xmlns:m="http://schemas.openxmlformats.org/officeDocument/2006/math" xmlns:v="urn:schemas-microsoft-com:vml" xmlns:wp14="http://schemas.microsoft.com/office/word/2010/wordprocessingDrawing" xmlns:wp="http://schemas.openxmlformats.org/drawingml/2006/wordprocessingDrawing" xmlns:w10="urn:schemas-microsoft-com:office:word" xmlns:w="http://schemas.openxmlformats.org/wordprocessingml/2006/main" xmlns:w14="http://schemas.microsoft.com/office/word/2010/wordml" xmlns:w15="http://schemas.microsoft.com/office/word/2012/wordml" xmlns:w16cex="http://schemas.microsoft.com/office/word/2018/wordml/cex" xmlns:w16cid="http://schemas.microsoft.com/office/word/2016/wordml/cid" xmlns:w16="http://schemas.microsoft.com/office/word/2018/wordml" xmlns:w16sdtdh="http://schemas.microsoft.com/office/word/2020/wordml/sdtdatahash" xmlns:w16se="http://schemas.microsoft.com/office/word/2015/wordml/symex" xmlns:wpg="http://schemas.microsoft.com/office/word/2010/wordprocessingGroup" xmlns:wpi="http://schemas.microsoft.com/office/word/2010/wordprocessingInk" xmlns:wne="http://schemas.microsoft.com/office/word/2006/wordml" xmlns:wps="http://schemas.microsoft.com/office/word/2010/wordprocessingShape" mc:Ignorable="w14 w15 w16se w16cid w16 w16cex w16sdtdh wp14">
   <w:body>
     <w:p>
       <w:pPr>
@@ -213,7 +213,7 @@
           </mc:Choice>
           <mc:Fallback>
             <w:pict>
-              <v:rect w14:anchorId="73E2119B" id="Rectangle 2" o:spid="_x0000_s1026" style="position:absolute;left:0;text-align:left;margin-left:-7.8pt;margin-top:22.95pt;width:490.5pt;height:36.75pt;z-index:251658240;visibility:visible;mso-wrap-style:square;mso-height-percent:0;mso-wrap-distance-left:9pt;mso-wrap-distance-top:0;mso-wrap-distance-right:9pt;mso-wrap-distance-bottom:0;mso-position-horizontal:absolute;mso-position-horizontal-relative:margin;mso-position-vertical:absolute;mso-position-vertical-relative:text;mso-height-percent:0;mso-height-relative:margin;v-text-anchor:middle" o:gfxdata="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" fillcolor="#fbe4d5 [661]" strokecolor="#1f3763 [1604]" strokeweight="1pt">
+              <v:rect w14:anchorId="73E2119B" id="Rectangle 2" o:spid="_x0000_s1026" style="position:absolute;left:0;text-align:left;margin-left:-7.8pt;margin-top:22.95pt;width:490.5pt;height:36.75pt;z-index:251658240;visibility:visible;mso-wrap-style:square;mso-height-percent:0;mso-wrap-distance-left:9pt;mso-wrap-distance-top:0;mso-wrap-distance-right:9pt;mso-wrap-distance-bottom:0;mso-position-horizontal:absolute;mso-position-horizontal-relative:margin;mso-position-vertical:absolute;mso-position-vertical-relative:text;mso-height-percent:0;mso-height-relative:margin;v-text-anchor:middle" o:gfxdata="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" fillcolor="#fbe4d5 [661]" strokecolor="#1f3763 [1604]" strokeweight="1pt">
                 <v:textbox>
                   <w:txbxContent>
                     <w:p>
@@ -401,159 +401,53 @@
         <w:jc w:val="both"/>
       </w:pPr>
       <w:r>
-        <w:t xml:space="preserve">CASO DI TEST </w:t>
-      </w:r>
-      <w:r>
-        <w:t>0</w:t>
-      </w:r>
-    </w:p>
-    <w:p>
-      <w:pPr>
-        <w:jc w:val="both"/>
-      </w:pPr>
-      <w:r>
-        <w:t>Il caso di test fa riferimento ad un esempio CDA2 semplice in cui sono</w:t>
-      </w:r>
-      <w:r>
-        <w:t xml:space="preserve"> presenti</w:t>
-      </w:r>
-      <w:r>
-        <w:t xml:space="preserve"> solo le sezioni</w:t>
-      </w:r>
-      <w:r>
-        <w:t xml:space="preserve"> ed elementi obbligatori</w:t>
-      </w:r>
-      <w:r>
-        <w:t xml:space="preserve"> da specifiche nazionali HL7 Italia.</w:t>
-      </w:r>
-    </w:p>
-    <w:p>
-      <w:pPr>
-        <w:jc w:val="both"/>
-      </w:pPr>
-    </w:p>
-    <w:p>
-      <w:pPr>
-        <w:pStyle w:val="Heading3"/>
-        <w:jc w:val="both"/>
-      </w:pPr>
-      <w:r>
-        <w:t>CASO DI TEST</w:t>
-      </w:r>
-      <w:r>
-        <w:t xml:space="preserve"> 1</w:t>
-      </w:r>
-    </w:p>
-    <w:p>
-      <w:pPr>
-        <w:jc w:val="both"/>
-      </w:pPr>
-      <w:r>
-        <w:t>Il</w:t>
-      </w:r>
-      <w:r>
-        <w:t xml:space="preserve"> caso </w:t>
-      </w:r>
-      <w:r>
-        <w:t>d</w:t>
-      </w:r>
-      <w:r>
-        <w:t>i test</w:t>
-      </w:r>
-      <w:r>
-        <w:t xml:space="preserve"> fa riferimento ad un</w:t>
-      </w:r>
-      <w:r>
-        <w:t xml:space="preserve"> esempio</w:t>
-      </w:r>
-      <w:r>
-        <w:t xml:space="preserve"> </w:t>
-      </w:r>
-      <w:r>
-        <w:t xml:space="preserve">CDA2 in cui sono presenti le </w:t>
-      </w:r>
-      <w:proofErr w:type="spellStart"/>
-      <w:r>
-        <w:t>section</w:t>
-      </w:r>
-      <w:proofErr w:type="spellEnd"/>
-      <w:r>
-        <w:t xml:space="preserve"> </w:t>
-      </w:r>
-      <w:r>
-        <w:t xml:space="preserve">obbligatorie </w:t>
-      </w:r>
-      <w:r>
-        <w:t xml:space="preserve">e </w:t>
-      </w:r>
-      <w:r>
-        <w:t xml:space="preserve">tutte </w:t>
-      </w:r>
-      <w:r>
-        <w:t xml:space="preserve">le </w:t>
-      </w:r>
-      <w:r>
-        <w:t>relative</w:t>
-      </w:r>
-      <w:r>
-        <w:t xml:space="preserve"> entry obbligatorie </w:t>
-      </w:r>
-      <w:r>
-        <w:t>e opzionali</w:t>
-      </w:r>
-      <w:r>
-        <w:t>, con alcuni sotto</w:t>
-      </w:r>
-      <w:r>
-        <w:t>-</w:t>
-      </w:r>
-      <w:r>
-        <w:t>elementi aggiuntivi</w:t>
-      </w:r>
-      <w:r>
-        <w:t xml:space="preserve"> </w:t>
-      </w:r>
-      <w:r>
-        <w:t xml:space="preserve">le cui cardinalità sono riportate nel </w:t>
-      </w:r>
-      <w:r>
-        <w:t xml:space="preserve">file </w:t>
-      </w:r>
-      <w:proofErr w:type="spellStart"/>
-      <w:r>
-        <w:t>excel</w:t>
-      </w:r>
-      <w:proofErr w:type="spellEnd"/>
-      <w:r>
-        <w:t>.</w:t>
-      </w:r>
-    </w:p>
-    <w:p>
-      <w:pPr>
-        <w:jc w:val="both"/>
-      </w:pPr>
-    </w:p>
-    <w:p>
-      <w:pPr>
-        <w:pStyle w:val="Heading3"/>
-        <w:jc w:val="both"/>
-      </w:pPr>
-      <w:r>
-        <w:t xml:space="preserve">CASO DI TEST </w:t>
-      </w:r>
-      <w:r>
-        <w:t>2</w:t>
-      </w:r>
-    </w:p>
-    <w:p>
-      <w:pPr>
-        <w:jc w:val="both"/>
-      </w:pPr>
-      <w:r>
-        <w:t>S</w:t>
-      </w:r>
-      <w:r>
-        <w:t>i prende in esame il caso di un assistito che ha bisogno di un esame radiografico in seguito ad infortunio. Il referto contiene, oltre alle sezioni obbligatorie:</w:t>
+        <w:t>CASO DI TEST 1</w:t>
+      </w:r>
+    </w:p>
+    <w:p>
+      <w:pPr>
+        <w:jc w:val="both"/>
+        <w:rPr>
+          <w:rFonts w:cs="Open Sans"/>
+        </w:rPr>
+      </w:pPr>
+      <w:r>
+        <w:rPr>
+          <w:rFonts w:cs="Open Sans"/>
+        </w:rPr>
+        <w:t xml:space="preserve">Il Caso di Test 1 corrisponde ad un esempio di CDA2 in cui sono presenti tutte le sezioni e/o campi corrispondenti ai dati essenziali del Decreto 7 </w:t>
+      </w:r>
+      <w:proofErr w:type="gramStart"/>
+      <w:r>
+        <w:rPr>
+          <w:rFonts w:cs="Open Sans"/>
+        </w:rPr>
+        <w:t>Settembre</w:t>
+      </w:r>
+      <w:proofErr w:type="gramEnd"/>
+      <w:r>
+        <w:rPr>
+          <w:rFonts w:cs="Open Sans"/>
+        </w:rPr>
+        <w:t xml:space="preserve"> 2023; in particolare, il CDA2 contiene le seguenti sezioni obbligatorie ed opzionali:</w:t>
+      </w:r>
+    </w:p>
+    <w:p>
+      <w:pPr>
+        <w:jc w:val="both"/>
+        <w:rPr>
+          <w:rFonts w:cs="Open Sans"/>
+          <w:b/>
+          <w:bCs/>
+        </w:rPr>
+      </w:pPr>
+      <w:r>
+        <w:rPr>
+          <w:rFonts w:cs="Open Sans"/>
+          <w:b/>
+          <w:bCs/>
+        </w:rPr>
+        <w:t>Sezioni obbligatorie</w:t>
       </w:r>
     </w:p>
     <w:p>
@@ -566,7 +460,7 @@
         <w:jc w:val="both"/>
       </w:pPr>
       <w:r>
-        <w:t xml:space="preserve"> “Esame eseguito”, che descrive l’esame radiologico oggetto del referto con indicazione di data esecuzione, modalità di esecuzione e dose assorbita (qualora l’esame preveda l’esposizione del paziente a radiazioni ionizzanti);</w:t>
+        <w:t>“Esame eseguito”, che descrive l’esame radiologico oggetto del referto con indicazione di data esecuzione, modalità di esecuzione e dose assorbita (qualora l’esame preveda l’esposizione del paziente a radiazioni ionizzanti);</w:t>
       </w:r>
     </w:p>
     <w:p>
@@ -585,33 +479,19 @@
     <w:p>
       <w:pPr>
         <w:jc w:val="both"/>
-      </w:pPr>
-      <w:r>
-        <w:t xml:space="preserve">E deve </w:t>
-      </w:r>
-      <w:r>
-        <w:t xml:space="preserve">contenere </w:t>
-      </w:r>
-      <w:r>
-        <w:t>l</w:t>
-      </w:r>
-      <w:r>
-        <w:t>a</w:t>
-      </w:r>
-      <w:r>
-        <w:t xml:space="preserve"> seguent</w:t>
-      </w:r>
-      <w:r>
-        <w:t>e</w:t>
-      </w:r>
-      <w:r>
-        <w:t xml:space="preserve"> sezion</w:t>
-      </w:r>
-      <w:r>
-        <w:t>e opzionale</w:t>
-      </w:r>
-      <w:r>
-        <w:t>:</w:t>
+        <w:rPr>
+          <w:rFonts w:cs="Open Sans"/>
+          <w:b/>
+          <w:bCs/>
+        </w:rPr>
+      </w:pPr>
+      <w:r>
+        <w:rPr>
+          <w:rFonts w:cs="Open Sans"/>
+          <w:b/>
+          <w:bCs/>
+        </w:rPr>
+        <w:t>Sezioni opzionali</w:t>
       </w:r>
     </w:p>
     <w:p>
@@ -624,69 +504,15 @@
         <w:jc w:val="both"/>
       </w:pPr>
       <w:r>
-        <w:t>“Conclusioni” contenente una valutazione conclusiva del medico refertante, con una eventuale formulazione dell'orientamento diagnostico.</w:t>
-      </w:r>
-    </w:p>
-    <w:p>
-      <w:pPr>
-        <w:jc w:val="both"/>
-      </w:pPr>
-    </w:p>
-    <w:p>
-      <w:pPr>
-        <w:pStyle w:val="Heading3"/>
-        <w:jc w:val="both"/>
-      </w:pPr>
-      <w:r>
-        <w:t xml:space="preserve">CASO DI TEST </w:t>
-      </w:r>
-      <w:r>
-        <w:t>3</w:t>
-      </w:r>
-    </w:p>
-    <w:p>
-      <w:pPr>
-        <w:jc w:val="both"/>
-      </w:pPr>
-      <w:r>
-        <w:t>S</w:t>
-      </w:r>
-      <w:r>
-        <w:t>i prende in considerazione il caso di un paziente con una patologia che viene sottoposto ad un controllo con un esame radiografico, per esempio una risonanza magnetica con contrasto. Il referto contiene, oltre alle sezioni obbligatorie:</w:t>
-      </w:r>
-    </w:p>
-    <w:p>
-      <w:pPr>
-        <w:pStyle w:val="ListParagraph"/>
-        <w:numPr>
-          <w:ilvl w:val="0"/>
-          <w:numId w:val="2"/>
-        </w:numPr>
-        <w:jc w:val="both"/>
-      </w:pPr>
-      <w:r>
-        <w:t>“Esame eseguito”, che descrive l’esame radiologico oggetto del referto con indicazione di data esecuzione, modalità di esecuzione e dose assorbita (qualora l’esame preveda l’esposizione del paziente a radiazioni ionizzanti);</w:t>
-      </w:r>
-    </w:p>
-    <w:p>
-      <w:pPr>
-        <w:pStyle w:val="ListParagraph"/>
-        <w:numPr>
-          <w:ilvl w:val="0"/>
-          <w:numId w:val="2"/>
-        </w:numPr>
-        <w:jc w:val="both"/>
-      </w:pPr>
-      <w:r>
-        <w:t>“Referto”, che riporta al proprio interno una descrizione delle valutazioni del medico refertante relativamente agli elementi rilevati nel corso dell’esame;</w:t>
-      </w:r>
-    </w:p>
-    <w:p>
-      <w:pPr>
-        <w:jc w:val="both"/>
-      </w:pPr>
-      <w:r>
-        <w:t>E deve contenere la seguente sezione opzionale:</w:t>
+        <w:t xml:space="preserve">“DICOM Object </w:t>
+      </w:r>
+      <w:proofErr w:type="spellStart"/>
+      <w:r>
+        <w:t>Catalog</w:t>
+      </w:r>
+      <w:proofErr w:type="spellEnd"/>
+      <w:r>
+        <w:t>” con i riferimenti agli attributi DICOM;</w:t>
       </w:r>
     </w:p>
     <w:p>
@@ -699,15 +525,7 @@
         <w:jc w:val="both"/>
       </w:pPr>
       <w:r>
-        <w:t xml:space="preserve"> “DICOM Object </w:t>
-      </w:r>
-      <w:proofErr w:type="spellStart"/>
-      <w:r>
-        <w:t>Catalog</w:t>
-      </w:r>
-      <w:proofErr w:type="spellEnd"/>
-      <w:r>
-        <w:t>” con i riferimenti agli attributi DICOM;</w:t>
+        <w:t xml:space="preserve"> “Quesito diagnostico” con il motivo della richiesta dell’esame allo scopo di formulare delle risposte clinicamente precise al paziente o al medico che ha prescritto l’accertamento;</w:t>
       </w:r>
     </w:p>
     <w:p>
@@ -720,11 +538,7 @@
         <w:jc w:val="both"/>
       </w:pPr>
       <w:r>
-        <w:lastRenderedPageBreak/>
-        <w:t xml:space="preserve"> “Quesito diagnostico” con il motivo della richiesta dell’esame allo scopo di formulare delle risposte clinicamente precise al paziente o al medico che ha prescritto l’accertamento</w:t>
-      </w:r>
-      <w:r>
-        <w:t>;</w:t>
+        <w:t xml:space="preserve"> “Storia Clinica” con la finalità di dare un inquadramento generale dello stato di salute del paziente, della sua storia clinica e della motivazione che ha scaturito l’esigenza di sottoporre il paziente all’esame diagnostico;</w:t>
       </w:r>
     </w:p>
     <w:p>
@@ -737,10 +551,7 @@
         <w:jc w:val="both"/>
       </w:pPr>
       <w:r>
-        <w:t xml:space="preserve"> “Storia Clinica” con la finalità di dare un inquadramento generale dello stato di salute del paziente, della sua storia clinica e della motivazione che ha scaturito l’esigenza di sottoporre il paziente all’esame diagnostico</w:t>
-      </w:r>
-      <w:r>
-        <w:t>;</w:t>
+        <w:t xml:space="preserve"> “Precedenti esami eseguiti” dedicata a descrivere esami e prestazioni specialistiche effettuati precedentemente e dei quali si ritiene opportuno tenerne traccia ai fini della formulazione del referto;</w:t>
       </w:r>
     </w:p>
     <w:p>
@@ -753,10 +564,7 @@
         <w:jc w:val="both"/>
       </w:pPr>
       <w:r>
-        <w:t xml:space="preserve"> “Precedenti esami eseguiti” dedicata a descrivere esami e prestazioni specialistiche effettuati precedentemente e dei quali si ritiene opportuno tenerne traccia ai fini della formulazione del referto</w:t>
-      </w:r>
-      <w:r>
-        <w:t>;</w:t>
+        <w:t xml:space="preserve"> “Conclusioni” contenente una valutazione conclusiva del medico refertante;</w:t>
       </w:r>
     </w:p>
     <w:p>
@@ -769,10 +577,7 @@
         <w:jc w:val="both"/>
       </w:pPr>
       <w:r>
-        <w:t xml:space="preserve"> “Conclusioni” contenente una valutazione conclusiva del medico refertante</w:t>
-      </w:r>
-      <w:r>
-        <w:t>;</w:t>
+        <w:t>“Informazioni aggiuntive” riporta eventuali informazioni integrative e/o una appendice aggiuntiva al contenuto del documento originale</w:t>
       </w:r>
     </w:p>
     <w:p>
@@ -785,6 +590,19 @@
         <w:jc w:val="both"/>
       </w:pPr>
       <w:r>
+        <w:t>“Complicanze” contiene eventuali complicazioni che il medico refertante rileva durante l'esame.</w:t>
+      </w:r>
+    </w:p>
+    <w:p>
+      <w:pPr>
+        <w:pStyle w:val="ListParagraph"/>
+        <w:numPr>
+          <w:ilvl w:val="0"/>
+          <w:numId w:val="1"/>
+        </w:numPr>
+        <w:jc w:val="both"/>
+      </w:pPr>
+      <w:r>
         <w:t xml:space="preserve"> “Suggerimenti per il medico prescrittore” con la descrizione di quanto il medico specialista ritiene opportuno comunicare al medico prescrittore.</w:t>
       </w:r>
     </w:p>
@@ -794,43 +612,252 @@
         <w:jc w:val="both"/>
       </w:pPr>
       <w:r>
-        <w:t xml:space="preserve">CASO DI TEST </w:t>
-      </w:r>
-      <w:r>
-        <w:t>4</w:t>
-      </w:r>
-    </w:p>
-    <w:p>
-      <w:pPr>
-        <w:jc w:val="both"/>
-      </w:pPr>
-      <w:r>
-        <w:t xml:space="preserve">Nel caso di test </w:t>
-      </w:r>
-      <w:proofErr w:type="gramStart"/>
-      <w:r>
-        <w:t>4</w:t>
-      </w:r>
-      <w:proofErr w:type="gramEnd"/>
-      <w:r>
-        <w:t xml:space="preserve"> è esplicitato un esempio completo che prevede sia le </w:t>
+        <w:t>CASO DI TEST 2</w:t>
+      </w:r>
+    </w:p>
+    <w:p>
+      <w:pPr>
+        <w:jc w:val="both"/>
+        <w:rPr>
+          <w:rFonts w:cs="Open Sans"/>
+        </w:rPr>
+      </w:pPr>
+      <w:r>
+        <w:rPr>
+          <w:rFonts w:cs="Open Sans"/>
+        </w:rPr>
+        <w:t>Il caso di test prevede un esempio completo di CDA2 che contiene sia le sezioni obbligatorie che le sezioni opzionali. Rispetto al caso di test 1 proposto</w:t>
+      </w:r>
+      <w:r>
+        <w:rPr>
+          <w:rFonts w:cs="Open Sans"/>
+        </w:rPr>
+        <w:t xml:space="preserve"> è necessario inserire le informazioni riportate all’interno delle </w:t>
       </w:r>
       <w:proofErr w:type="spellStart"/>
       <w:r>
-        <w:t>section</w:t>
+        <w:rPr>
+          <w:rFonts w:cs="Open Sans"/>
+          <w:i/>
+          <w:iCs/>
+        </w:rPr>
+        <w:t>entryRelationship</w:t>
       </w:r>
       <w:proofErr w:type="spellEnd"/>
       <w:r>
-        <w:t xml:space="preserve"> obbligatorie che le </w:t>
-      </w:r>
-      <w:proofErr w:type="spellStart"/>
-      <w:r>
-        <w:t>section</w:t>
-      </w:r>
-      <w:proofErr w:type="spellEnd"/>
-      <w:r>
-        <w:t xml:space="preserve"> opzionali.</w:t>
-      </w:r>
+        <w:rPr>
+          <w:rFonts w:cs="Open Sans"/>
+        </w:rPr>
+        <w:t xml:space="preserve"> associate alle seguenti sezioni:</w:t>
+      </w:r>
+    </w:p>
+    <w:p>
+      <w:pPr>
+        <w:pStyle w:val="ListParagraph"/>
+        <w:numPr>
+          <w:ilvl w:val="0"/>
+          <w:numId w:val="1"/>
+        </w:numPr>
+        <w:spacing w:after="0" w:line="240" w:lineRule="auto"/>
+        <w:jc w:val="both"/>
+        <w:rPr>
+          <w:rFonts w:cs="Open Sans"/>
+        </w:rPr>
+      </w:pPr>
+      <w:r>
+        <w:rPr>
+          <w:rFonts w:cs="Open Sans"/>
+        </w:rPr>
+        <w:t xml:space="preserve">“Storia Clinica” </w:t>
+      </w:r>
+    </w:p>
+    <w:p>
+      <w:pPr>
+        <w:pStyle w:val="ListParagraph"/>
+        <w:numPr>
+          <w:ilvl w:val="1"/>
+          <w:numId w:val="1"/>
+        </w:numPr>
+        <w:spacing w:after="0" w:line="240" w:lineRule="auto"/>
+        <w:jc w:val="both"/>
+        <w:rPr>
+          <w:rFonts w:cs="Open Sans"/>
+        </w:rPr>
+      </w:pPr>
+      <w:r>
+        <w:rPr>
+          <w:rFonts w:cs="Open Sans"/>
+        </w:rPr>
+        <w:t xml:space="preserve">Stato clinico del problema </w:t>
+      </w:r>
+    </w:p>
+    <w:p>
+      <w:pPr>
+        <w:pStyle w:val="ListParagraph"/>
+        <w:numPr>
+          <w:ilvl w:val="1"/>
+          <w:numId w:val="1"/>
+        </w:numPr>
+        <w:spacing w:after="0" w:line="240" w:lineRule="auto"/>
+        <w:jc w:val="both"/>
+        <w:rPr>
+          <w:rFonts w:cs="Open Sans"/>
+        </w:rPr>
+      </w:pPr>
+      <w:r>
+        <w:rPr>
+          <w:rFonts w:cs="Open Sans"/>
+        </w:rPr>
+        <w:t>Cronicità del problema</w:t>
+      </w:r>
+    </w:p>
+    <w:p>
+      <w:pPr>
+        <w:pStyle w:val="ListParagraph"/>
+        <w:numPr>
+          <w:ilvl w:val="1"/>
+          <w:numId w:val="1"/>
+        </w:numPr>
+        <w:spacing w:after="0" w:line="240" w:lineRule="auto"/>
+        <w:jc w:val="both"/>
+        <w:rPr>
+          <w:rFonts w:cs="Open Sans"/>
+        </w:rPr>
+      </w:pPr>
+      <w:r>
+        <w:rPr>
+          <w:rFonts w:cs="Open Sans"/>
+        </w:rPr>
+        <w:t>Età insorgenza</w:t>
+      </w:r>
+    </w:p>
+    <w:p>
+      <w:pPr>
+        <w:pStyle w:val="ListParagraph"/>
+        <w:numPr>
+          <w:ilvl w:val="1"/>
+          <w:numId w:val="1"/>
+        </w:numPr>
+        <w:spacing w:after="0" w:line="240" w:lineRule="auto"/>
+        <w:jc w:val="both"/>
+        <w:rPr>
+          <w:rFonts w:cs="Open Sans"/>
+        </w:rPr>
+      </w:pPr>
+      <w:r>
+        <w:rPr>
+          <w:rFonts w:cs="Open Sans"/>
+        </w:rPr>
+        <w:t>Età decesso</w:t>
+      </w:r>
+    </w:p>
+    <w:p>
+      <w:pPr>
+        <w:pStyle w:val="ListParagraph"/>
+        <w:numPr>
+          <w:ilvl w:val="0"/>
+          <w:numId w:val="1"/>
+        </w:numPr>
+        <w:spacing w:after="0" w:line="240" w:lineRule="auto"/>
+        <w:jc w:val="both"/>
+        <w:rPr>
+          <w:rFonts w:cs="Open Sans"/>
+        </w:rPr>
+      </w:pPr>
+      <w:r>
+        <w:rPr>
+          <w:rFonts w:cs="Open Sans"/>
+        </w:rPr>
+        <w:t>“Allergie”</w:t>
+      </w:r>
+    </w:p>
+    <w:p>
+      <w:pPr>
+        <w:pStyle w:val="ListParagraph"/>
+        <w:numPr>
+          <w:ilvl w:val="1"/>
+          <w:numId w:val="1"/>
+        </w:numPr>
+        <w:spacing w:after="0" w:line="240" w:lineRule="auto"/>
+        <w:jc w:val="both"/>
+        <w:rPr>
+          <w:rFonts w:cs="Open Sans"/>
+        </w:rPr>
+      </w:pPr>
+      <w:r>
+        <w:rPr>
+          <w:rFonts w:cs="Open Sans"/>
+        </w:rPr>
+        <w:lastRenderedPageBreak/>
+        <w:t>Descrizione reazione</w:t>
+      </w:r>
+    </w:p>
+    <w:p>
+      <w:pPr>
+        <w:pStyle w:val="ListParagraph"/>
+        <w:numPr>
+          <w:ilvl w:val="1"/>
+          <w:numId w:val="1"/>
+        </w:numPr>
+        <w:spacing w:after="0" w:line="240" w:lineRule="auto"/>
+        <w:jc w:val="both"/>
+        <w:rPr>
+          <w:rFonts w:cs="Open Sans"/>
+        </w:rPr>
+      </w:pPr>
+      <w:r>
+        <w:rPr>
+          <w:rFonts w:cs="Open Sans"/>
+        </w:rPr>
+        <w:t>Criticità dell’allergia o Intolleranza</w:t>
+      </w:r>
+    </w:p>
+    <w:p>
+      <w:pPr>
+        <w:pStyle w:val="ListParagraph"/>
+        <w:numPr>
+          <w:ilvl w:val="1"/>
+          <w:numId w:val="1"/>
+        </w:numPr>
+        <w:spacing w:after="0" w:line="240" w:lineRule="auto"/>
+        <w:jc w:val="both"/>
+        <w:rPr>
+          <w:rFonts w:cs="Open Sans"/>
+        </w:rPr>
+      </w:pPr>
+      <w:r>
+        <w:rPr>
+          <w:rFonts w:cs="Open Sans"/>
+        </w:rPr>
+        <w:t>Stato dell’allergia</w:t>
+      </w:r>
+    </w:p>
+    <w:p>
+      <w:pPr>
+        <w:pStyle w:val="ListParagraph"/>
+        <w:numPr>
+          <w:ilvl w:val="1"/>
+          <w:numId w:val="1"/>
+        </w:numPr>
+        <w:jc w:val="both"/>
+        <w:rPr>
+          <w:rFonts w:cs="Open Sans"/>
+        </w:rPr>
+      </w:pPr>
+      <w:r>
+        <w:rPr>
+          <w:rFonts w:cs="Open Sans"/>
+        </w:rPr>
+        <w:t>Commenti</w:t>
+      </w:r>
+    </w:p>
+    <w:p>
+      <w:pPr>
+        <w:jc w:val="both"/>
+        <w:rPr>
+          <w:rFonts w:cs="Open Sans"/>
+        </w:rPr>
+      </w:pPr>
     </w:p>
     <w:p>
       <w:pPr>
@@ -1430,7 +1457,6 @@
         <w:rPr>
           <w:rFonts w:ascii="Calibri" w:eastAsia="Calibri" w:hAnsi="Calibri" w:cs="Calibri"/>
         </w:rPr>
-        <w:lastRenderedPageBreak/>
         <w:t xml:space="preserve">CASO DI TEST 10 </w:t>
       </w:r>
     </w:p>
@@ -1481,6 +1507,7 @@
         <w:jc w:val="both"/>
       </w:pPr>
       <w:r>
+        <w:lastRenderedPageBreak/>
         <w:t>CASO DI TEST 11</w:t>
       </w:r>
     </w:p>
@@ -1492,205 +1519,20 @@
         <w:t>Si prende in esame il caso in cui la persona che ha partecipato alla redazione del documento (</w:t>
       </w:r>
       <w:proofErr w:type="spellStart"/>
-      <w:r>
-        <w:t>participant</w:t>
-      </w:r>
-      <w:proofErr w:type="spellEnd"/>
-      <w:r>
-        <w:t>/</w:t>
-      </w:r>
-      <w:proofErr w:type="spellStart"/>
-      <w:r>
-        <w:t>associatedEntity</w:t>
-      </w:r>
-      <w:proofErr w:type="spellEnd"/>
-      <w:r>
-        <w:t xml:space="preserve">) venga valorizzato con codice errato, non appartenente quindi al dizionario associato </w:t>
-      </w:r>
-      <w:r>
-        <w:t>“</w:t>
-      </w:r>
-      <w:r>
-        <w:t>ISCO-08</w:t>
-      </w:r>
-      <w:r>
-        <w:t>”</w:t>
-      </w:r>
-      <w:r>
-        <w:t xml:space="preserve">, generando un </w:t>
-      </w:r>
-      <w:r>
-        <w:rPr>
-          <w:u w:val="single"/>
-        </w:rPr>
-        <w:t>errore terminologico</w:t>
-      </w:r>
-      <w:r>
-        <w:t xml:space="preserve"> (se il valore assegnato non deriva dal sistema di codifica utilizzato). </w:t>
-      </w:r>
-    </w:p>
-    <w:p>
-      <w:pPr>
-        <w:jc w:val="both"/>
-      </w:pPr>
-    </w:p>
-    <w:p>
-      <w:pPr>
-        <w:pStyle w:val="Heading3"/>
-        <w:jc w:val="both"/>
-      </w:pPr>
-      <w:r>
-        <w:t xml:space="preserve">CASO DI TEST </w:t>
-      </w:r>
-      <w:r>
-        <w:t>12</w:t>
-      </w:r>
-      <w:r>
-        <w:t xml:space="preserve"> </w:t>
-      </w:r>
-    </w:p>
-    <w:p>
-      <w:pPr>
-        <w:jc w:val="both"/>
-      </w:pPr>
-      <w:r>
-        <w:t>S</w:t>
-      </w:r>
-      <w:r>
-        <w:t xml:space="preserve">i prende in esame il caso </w:t>
-      </w:r>
-      <w:r>
-        <w:t>in cui</w:t>
-      </w:r>
-      <w:r>
-        <w:t xml:space="preserve"> la priorità</w:t>
-      </w:r>
-      <w:r>
-        <w:t xml:space="preserve"> </w:t>
-      </w:r>
-      <w:r>
-        <w:t>associata alla</w:t>
-      </w:r>
-      <w:r>
-        <w:t xml:space="preserve"> richiesta indicata nella ricetta</w:t>
-      </w:r>
-      <w:r>
-        <w:t xml:space="preserve"> </w:t>
-      </w:r>
-      <w:r>
-        <w:t>(</w:t>
-      </w:r>
       <w:r>
         <w:rPr>
           <w:i/>
           <w:iCs/>
         </w:rPr>
-        <w:t>order/</w:t>
-      </w:r>
-      <w:proofErr w:type="spellStart"/>
+        <w:t>participant</w:t>
+      </w:r>
+      <w:proofErr w:type="spellEnd"/>
       <w:r>
         <w:rPr>
           <w:i/>
           <w:iCs/>
         </w:rPr>
-        <w:t>priorityCode</w:t>
-      </w:r>
-      <w:proofErr w:type="spellEnd"/>
-      <w:r>
-        <w:t>)</w:t>
-      </w:r>
-      <w:r>
-        <w:t xml:space="preserve"> </w:t>
-      </w:r>
-      <w:r>
-        <w:t>venga valorizzata con codice</w:t>
-      </w:r>
-      <w:r>
-        <w:t xml:space="preserve"> previsto dal </w:t>
-      </w:r>
-      <w:r>
-        <w:t>sistema di codifica utilizzato</w:t>
-      </w:r>
-      <w:r>
-        <w:t>,</w:t>
-      </w:r>
-      <w:r>
-        <w:t xml:space="preserve"> ma non accettabile dallo </w:t>
-      </w:r>
-      <w:proofErr w:type="spellStart"/>
-      <w:r>
-        <w:t>schematron</w:t>
-      </w:r>
-      <w:proofErr w:type="spellEnd"/>
-      <w:r>
-        <w:t xml:space="preserve"> </w:t>
-      </w:r>
-      <w:r>
-        <w:t xml:space="preserve">cioè </w:t>
-      </w:r>
-      <w:r>
-        <w:t>con un</w:t>
-      </w:r>
-      <w:r>
-        <w:t xml:space="preserve"> valore diverso da quelli ammessi che corrispondono a ‘</w:t>
-      </w:r>
-      <w:r>
-        <w:t>Normale’, ‘Preoperatoria’, ‘Urgente</w:t>
-      </w:r>
-      <w:r>
-        <w:t>'</w:t>
-      </w:r>
-      <w:r>
-        <w:t>, ‘Emergenza’.</w:t>
-      </w:r>
-      <w:r>
-        <w:t xml:space="preserve"> Così facendo, viene generato un </w:t>
-      </w:r>
-      <w:r>
-        <w:rPr>
-          <w:u w:val="single"/>
-        </w:rPr>
-        <w:t>errore semantico</w:t>
-      </w:r>
-      <w:r>
-        <w:t>.</w:t>
-      </w:r>
-    </w:p>
-    <w:p>
-      <w:pPr>
-        <w:jc w:val="both"/>
-      </w:pPr>
-    </w:p>
-    <w:p>
-      <w:pPr>
-        <w:pStyle w:val="Heading3"/>
-        <w:jc w:val="both"/>
-      </w:pPr>
-      <w:r>
-        <w:t>CASO DI TEST 13</w:t>
-      </w:r>
-    </w:p>
-    <w:p>
-      <w:pPr>
-        <w:jc w:val="both"/>
-        <w:rPr>
-          <w:highlight w:val="yellow"/>
-        </w:rPr>
-      </w:pPr>
-      <w:r>
-        <w:t>Il mancato inserimento</w:t>
-      </w:r>
-      <w:r>
-        <w:t xml:space="preserve"> </w:t>
-      </w:r>
-      <w:r>
-        <w:t>de</w:t>
-      </w:r>
-      <w:r>
-        <w:t>l campo inerente all’identificativo univoco della prescrizione</w:t>
-      </w:r>
-      <w:r>
-        <w:t xml:space="preserve"> (</w:t>
+        <w:t>/</w:t>
       </w:r>
       <w:proofErr w:type="spellStart"/>
       <w:r>
@@ -1698,102 +1540,168 @@
           <w:i/>
           <w:iCs/>
         </w:rPr>
-        <w:t>inFulfillmentOf</w:t>
+        <w:t>associatedEntity</w:t>
       </w:r>
       <w:proofErr w:type="spellEnd"/>
+      <w:r>
+        <w:t xml:space="preserve">) venga valorizzato con codice errato, non appartenente quindi al dizionario associato </w:t>
+      </w:r>
+      <w:r>
+        <w:t>“</w:t>
+      </w:r>
+      <w:r>
+        <w:t>ISCO-08</w:t>
+      </w:r>
+      <w:r>
+        <w:t>”</w:t>
+      </w:r>
+      <w:r>
+        <w:t xml:space="preserve">, generando un </w:t>
+      </w:r>
+      <w:r>
+        <w:rPr>
+          <w:u w:val="single"/>
+        </w:rPr>
+        <w:t>errore terminologico</w:t>
+      </w:r>
+      <w:r>
+        <w:t xml:space="preserve"> (se il valore assegnato non deriva dal sistema di codifica utilizzato). </w:t>
+      </w:r>
+    </w:p>
+    <w:p>
+      <w:pPr>
+        <w:jc w:val="both"/>
+      </w:pPr>
+    </w:p>
+    <w:p>
+      <w:pPr>
+        <w:pStyle w:val="Heading3"/>
+        <w:jc w:val="both"/>
+      </w:pPr>
+      <w:r>
+        <w:t xml:space="preserve">CASO DI TEST </w:t>
+      </w:r>
+      <w:r>
+        <w:t>12</w:t>
+      </w:r>
+      <w:r>
+        <w:t xml:space="preserve"> </w:t>
+      </w:r>
+    </w:p>
+    <w:p>
+      <w:pPr>
+        <w:jc w:val="both"/>
+      </w:pPr>
+      <w:r>
+        <w:t>S</w:t>
+      </w:r>
+      <w:r>
+        <w:t xml:space="preserve">i prende in esame il caso </w:t>
+      </w:r>
+      <w:r>
+        <w:t>in cui</w:t>
+      </w:r>
+      <w:r>
+        <w:t xml:space="preserve"> la priorità</w:t>
+      </w:r>
+      <w:r>
+        <w:t xml:space="preserve"> </w:t>
+      </w:r>
+      <w:r>
+        <w:t>associata alla</w:t>
+      </w:r>
+      <w:r>
+        <w:t xml:space="preserve"> richiesta indicata nella ricetta</w:t>
+      </w:r>
+      <w:r>
+        <w:t xml:space="preserve"> </w:t>
+      </w:r>
+      <w:r>
+        <w:t>(</w:t>
+      </w:r>
+      <w:proofErr w:type="spellStart"/>
       <w:r>
         <w:rPr>
           <w:i/>
           <w:iCs/>
         </w:rPr>
-        <w:t>/order</w:t>
-      </w:r>
+        <w:t>order</w:t>
+      </w:r>
+      <w:proofErr w:type="spellEnd"/>
       <w:r>
         <w:rPr>
           <w:i/>
           <w:iCs/>
         </w:rPr>
-        <w:t>/id</w:t>
-      </w:r>
-      <w:r>
-        <w:t>)</w:t>
-      </w:r>
-      <w:r>
-        <w:t xml:space="preserve"> genera un </w:t>
-      </w:r>
-      <w:r>
-        <w:rPr>
-          <w:u w:val="single"/>
-        </w:rPr>
-        <w:t>errore sintattico</w:t>
-      </w:r>
-      <w:r>
-        <w:t>.</w:t>
-      </w:r>
-    </w:p>
-    <w:p>
-      <w:pPr>
-        <w:jc w:val="both"/>
-        <w:rPr>
-          <w:highlight w:val="yellow"/>
-        </w:rPr>
-      </w:pPr>
-    </w:p>
-    <w:p>
-      <w:pPr>
-        <w:pStyle w:val="Heading3"/>
-        <w:jc w:val="both"/>
-      </w:pPr>
-      <w:r>
-        <w:t xml:space="preserve">CASO DI TEST </w:t>
-      </w:r>
-      <w:r>
-        <w:t>1</w:t>
-      </w:r>
-      <w:r>
-        <w:t>4</w:t>
-      </w:r>
-    </w:p>
-    <w:p>
-      <w:pPr>
-        <w:jc w:val="both"/>
-      </w:pPr>
-      <w:r>
-        <w:t xml:space="preserve">Il mancato inserimento </w:t>
-      </w:r>
-      <w:r>
-        <w:t>del</w:t>
-      </w:r>
-      <w:r>
-        <w:t>l’informazione inerente alla</w:t>
-      </w:r>
-      <w:r>
-        <w:t xml:space="preserve"> tipologia dell’esame che viene eseguito sul paziente</w:t>
-      </w:r>
-      <w:r>
-        <w:t xml:space="preserve"> (</w:t>
-      </w:r>
+        <w:t>/</w:t>
+      </w:r>
+      <w:proofErr w:type="spellStart"/>
       <w:r>
         <w:rPr>
           <w:i/>
           <w:iCs/>
         </w:rPr>
-        <w:t>act/code</w:t>
-      </w:r>
+        <w:t>priorityCode</w:t>
+      </w:r>
+      <w:proofErr w:type="spellEnd"/>
       <w:r>
         <w:t>)</w:t>
       </w:r>
       <w:r>
-        <w:t xml:space="preserve"> genera un </w:t>
+        <w:t xml:space="preserve"> </w:t>
+      </w:r>
+      <w:r>
+        <w:t>venga valorizzata con codice</w:t>
+      </w:r>
+      <w:r>
+        <w:t xml:space="preserve"> previsto dal </w:t>
+      </w:r>
+      <w:r>
+        <w:t>sistema di codifica utilizzato</w:t>
+      </w:r>
+      <w:r>
+        <w:t>,</w:t>
+      </w:r>
+      <w:r>
+        <w:t xml:space="preserve"> ma non accettabile dallo </w:t>
+      </w:r>
+      <w:proofErr w:type="spellStart"/>
+      <w:r>
+        <w:t>schematron</w:t>
+      </w:r>
+      <w:proofErr w:type="spellEnd"/>
+      <w:r>
+        <w:t xml:space="preserve"> </w:t>
+      </w:r>
+      <w:r>
+        <w:t xml:space="preserve">cioè </w:t>
+      </w:r>
+      <w:r>
+        <w:t>con un</w:t>
+      </w:r>
+      <w:r>
+        <w:t xml:space="preserve"> valore diverso da quelli ammessi che corrispondono a ‘</w:t>
+      </w:r>
+      <w:r>
+        <w:t>Normale’, ‘Preoperatoria’, ‘Urgente</w:t>
+      </w:r>
+      <w:r>
+        <w:t>'</w:t>
+      </w:r>
+      <w:r>
+        <w:t>, ‘Emergenza’.</w:t>
+      </w:r>
+      <w:r>
+        <w:t xml:space="preserve"> Così facendo, viene generato un </w:t>
       </w:r>
       <w:r>
         <w:rPr>
           <w:u w:val="single"/>
         </w:rPr>
-        <w:t>errore sintattico</w:t>
-      </w:r>
-      <w:r>
-        <w:t xml:space="preserve"> nella sezione “Esame Eseguito”:</w:t>
+        <w:t>errore semantico</w:t>
+      </w:r>
+      <w:r>
+        <w:t>.</w:t>
       </w:r>
     </w:p>
     <w:p>
@@ -1807,102 +1715,27 @@
         <w:jc w:val="both"/>
       </w:pPr>
       <w:r>
-        <w:t>CASO DI TEST 1</w:t>
-      </w:r>
-      <w:r>
-        <w:t>5</w:t>
-      </w:r>
-    </w:p>
-    <w:p>
-      <w:pPr>
-        <w:jc w:val="both"/>
-      </w:pPr>
-      <w:bookmarkStart w:id="1" w:name="_Hlk122876476"/>
-      <w:r>
-        <w:t>I</w:t>
-      </w:r>
-      <w:r>
-        <w:t>l mancato inserimento</w:t>
-      </w:r>
-      <w:r>
-        <w:t xml:space="preserve"> de</w:t>
-      </w:r>
-      <w:r>
-        <w:t>i dati relativi al Referto</w:t>
-      </w:r>
-      <w:r>
-        <w:t xml:space="preserve"> della sezione obbligatoria “Referto” genera </w:t>
-      </w:r>
-      <w:r>
-        <w:t>un</w:t>
+        <w:t>CASO DI TEST 13</w:t>
+      </w:r>
+    </w:p>
+    <w:p>
+      <w:pPr>
+        <w:jc w:val="both"/>
+        <w:rPr>
+          <w:highlight w:val="yellow"/>
+        </w:rPr>
+      </w:pPr>
+      <w:r>
+        <w:t>Il mancato inserimento</w:t>
       </w:r>
       <w:r>
         <w:t xml:space="preserve"> </w:t>
       </w:r>
       <w:r>
-        <w:rPr>
-          <w:u w:val="single"/>
-        </w:rPr>
-        <w:t>errore semantico</w:t>
-      </w:r>
-      <w:r>
-        <w:t>.</w:t>
-      </w:r>
-    </w:p>
-    <w:p>
-      <w:pPr>
-        <w:jc w:val="both"/>
-      </w:pPr>
-    </w:p>
-    <w:p>
-      <w:pPr>
-        <w:pStyle w:val="Heading3"/>
-        <w:jc w:val="both"/>
-      </w:pPr>
-      <w:r>
-        <w:t>CASO DI TEST 1</w:t>
-      </w:r>
-      <w:r>
-        <w:t>6</w:t>
-      </w:r>
-    </w:p>
-    <w:p>
-      <w:pPr>
-        <w:jc w:val="both"/>
-      </w:pPr>
-      <w:bookmarkStart w:id="2" w:name="_Hlk122977440"/>
-      <w:r>
-        <w:t>I</w:t>
-      </w:r>
-      <w:r>
-        <w:t xml:space="preserve">l mancato inserimento delle informazioni testuali </w:t>
-      </w:r>
-      <w:r>
-        <w:t xml:space="preserve">contenute nella sezione </w:t>
-      </w:r>
-      <w:r>
-        <w:t>narrativa</w:t>
-      </w:r>
-      <w:r>
-        <w:t xml:space="preserve"> “</w:t>
-      </w:r>
-      <w:r>
-        <w:t>Precedenti</w:t>
-      </w:r>
-      <w:r>
-        <w:t xml:space="preserve"> </w:t>
-      </w:r>
-      <w:r>
-        <w:t>esami</w:t>
-      </w:r>
-      <w:r>
-        <w:t xml:space="preserve"> </w:t>
-      </w:r>
-      <w:r>
-        <w:t>eseguiti</w:t>
-      </w:r>
-      <w:r>
-        <w:t>”</w:t>
+        <w:t>de</w:t>
+      </w:r>
+      <w:r>
+        <w:t>l campo inerente all’identificativo univoco della prescrizione</w:t>
       </w:r>
       <w:r>
         <w:t xml:space="preserve"> (</w:t>
@@ -1913,7 +1746,7 @@
           <w:i/>
           <w:iCs/>
         </w:rPr>
-        <w:t>section</w:t>
+        <w:t>inFulfillmentOf</w:t>
       </w:r>
       <w:proofErr w:type="spellEnd"/>
       <w:r>
@@ -1921,6 +1754,230 @@
           <w:i/>
           <w:iCs/>
         </w:rPr>
+        <w:t>/</w:t>
+      </w:r>
+      <w:proofErr w:type="spellStart"/>
+      <w:r>
+        <w:rPr>
+          <w:i/>
+          <w:iCs/>
+        </w:rPr>
+        <w:t>order</w:t>
+      </w:r>
+      <w:proofErr w:type="spellEnd"/>
+      <w:r>
+        <w:rPr>
+          <w:i/>
+          <w:iCs/>
+        </w:rPr>
+        <w:t>/id</w:t>
+      </w:r>
+      <w:r>
+        <w:t>)</w:t>
+      </w:r>
+      <w:r>
+        <w:t xml:space="preserve"> genera un </w:t>
+      </w:r>
+      <w:r>
+        <w:rPr>
+          <w:u w:val="single"/>
+        </w:rPr>
+        <w:t>errore sintattico</w:t>
+      </w:r>
+      <w:r>
+        <w:t>.</w:t>
+      </w:r>
+    </w:p>
+    <w:p>
+      <w:pPr>
+        <w:jc w:val="both"/>
+        <w:rPr>
+          <w:highlight w:val="yellow"/>
+        </w:rPr>
+      </w:pPr>
+    </w:p>
+    <w:p>
+      <w:pPr>
+        <w:pStyle w:val="Heading3"/>
+        <w:jc w:val="both"/>
+      </w:pPr>
+      <w:r>
+        <w:t xml:space="preserve">CASO DI TEST </w:t>
+      </w:r>
+      <w:r>
+        <w:t>1</w:t>
+      </w:r>
+      <w:r>
+        <w:t>4</w:t>
+      </w:r>
+    </w:p>
+    <w:p>
+      <w:pPr>
+        <w:jc w:val="both"/>
+      </w:pPr>
+      <w:r>
+        <w:t xml:space="preserve">Il mancato inserimento </w:t>
+      </w:r>
+      <w:r>
+        <w:t>del</w:t>
+      </w:r>
+      <w:r>
+        <w:t>l’informazione inerente alla</w:t>
+      </w:r>
+      <w:r>
+        <w:t xml:space="preserve"> tipologia dell’esame che viene eseguito sul paziente</w:t>
+      </w:r>
+      <w:r>
+        <w:t xml:space="preserve"> (</w:t>
+      </w:r>
+      <w:r>
+        <w:rPr>
+          <w:i/>
+          <w:iCs/>
+        </w:rPr>
+        <w:t>act/code</w:t>
+      </w:r>
+      <w:r>
+        <w:t>)</w:t>
+      </w:r>
+      <w:r>
+        <w:t xml:space="preserve"> genera un </w:t>
+      </w:r>
+      <w:r>
+        <w:rPr>
+          <w:u w:val="single"/>
+        </w:rPr>
+        <w:t>errore sintattico</w:t>
+      </w:r>
+      <w:r>
+        <w:t xml:space="preserve"> nella sezione “Esame Eseguito”:</w:t>
+      </w:r>
+    </w:p>
+    <w:p>
+      <w:pPr>
+        <w:jc w:val="both"/>
+      </w:pPr>
+    </w:p>
+    <w:p>
+      <w:pPr>
+        <w:pStyle w:val="Heading3"/>
+        <w:jc w:val="both"/>
+      </w:pPr>
+      <w:r>
+        <w:t>CASO DI TEST 1</w:t>
+      </w:r>
+      <w:r>
+        <w:t>5</w:t>
+      </w:r>
+    </w:p>
+    <w:p>
+      <w:pPr>
+        <w:jc w:val="both"/>
+      </w:pPr>
+      <w:bookmarkStart w:id="1" w:name="_Hlk122876476"/>
+      <w:r>
+        <w:t>I</w:t>
+      </w:r>
+      <w:r>
+        <w:t>l mancato inserimento</w:t>
+      </w:r>
+      <w:r>
+        <w:t xml:space="preserve"> de</w:t>
+      </w:r>
+      <w:r>
+        <w:t>i dati relativi al Referto</w:t>
+      </w:r>
+      <w:r>
+        <w:t xml:space="preserve"> della sezione obbligatoria “Referto” genera </w:t>
+      </w:r>
+      <w:r>
+        <w:t>un</w:t>
+      </w:r>
+      <w:r>
+        <w:t xml:space="preserve"> </w:t>
+      </w:r>
+      <w:r>
+        <w:rPr>
+          <w:u w:val="single"/>
+        </w:rPr>
+        <w:t>errore semantico</w:t>
+      </w:r>
+      <w:r>
+        <w:t>.</w:t>
+      </w:r>
+    </w:p>
+    <w:p>
+      <w:pPr>
+        <w:jc w:val="both"/>
+      </w:pPr>
+    </w:p>
+    <w:p>
+      <w:pPr>
+        <w:pStyle w:val="Heading3"/>
+        <w:jc w:val="both"/>
+      </w:pPr>
+      <w:r>
+        <w:t>CASO DI TEST 1</w:t>
+      </w:r>
+      <w:r>
+        <w:t>6</w:t>
+      </w:r>
+    </w:p>
+    <w:p>
+      <w:pPr>
+        <w:jc w:val="both"/>
+      </w:pPr>
+      <w:bookmarkStart w:id="2" w:name="_Hlk122977440"/>
+      <w:r>
+        <w:t>I</w:t>
+      </w:r>
+      <w:r>
+        <w:t xml:space="preserve">l mancato inserimento delle informazioni testuali </w:t>
+      </w:r>
+      <w:r>
+        <w:t xml:space="preserve">contenute nella sezione </w:t>
+      </w:r>
+      <w:r>
+        <w:t>narrativa</w:t>
+      </w:r>
+      <w:r>
+        <w:t xml:space="preserve"> “</w:t>
+      </w:r>
+      <w:r>
+        <w:t>Precedenti</w:t>
+      </w:r>
+      <w:r>
+        <w:t xml:space="preserve"> </w:t>
+      </w:r>
+      <w:r>
+        <w:t>esami</w:t>
+      </w:r>
+      <w:r>
+        <w:t xml:space="preserve"> </w:t>
+      </w:r>
+      <w:r>
+        <w:t>eseguiti</w:t>
+      </w:r>
+      <w:r>
+        <w:t>”</w:t>
+      </w:r>
+      <w:r>
+        <w:t xml:space="preserve"> (</w:t>
+      </w:r>
+      <w:proofErr w:type="spellStart"/>
+      <w:r>
+        <w:rPr>
+          <w:i/>
+          <w:iCs/>
+        </w:rPr>
+        <w:t>section</w:t>
+      </w:r>
+      <w:proofErr w:type="spellEnd"/>
+      <w:r>
+        <w:rPr>
+          <w:i/>
+          <w:iCs/>
+        </w:rPr>
         <w:t>/text</w:t>
       </w:r>
       <w:r>
@@ -2090,7 +2147,6 @@
         <w:jc w:val="both"/>
       </w:pPr>
       <w:r>
-        <w:lastRenderedPageBreak/>
         <w:t>CASO DI TEST 18</w:t>
       </w:r>
     </w:p>
@@ -2158,6 +2214,7 @@
         <w:jc w:val="both"/>
       </w:pPr>
       <w:r>
+        <w:lastRenderedPageBreak/>
         <w:t>CASO DI TEST 19</w:t>
       </w:r>
     </w:p>
@@ -2618,7 +2675,7 @@
 </file>
 
 <file path=word/endnotes.xml><?xml version="1.0" encoding="utf-8"?>
-<w:endnotes xmlns:wpc="http://schemas.microsoft.com/office/word/2010/wordprocessingCanvas" xmlns:cx="http://schemas.microsoft.com/office/drawing/2014/chartex" xmlns:cx1="http://schemas.microsoft.com/office/drawing/2015/9/8/chartex" xmlns:cx2="http://schemas.microsoft.com/office/drawing/2015/10/21/chartex" xmlns:cx3="http://schemas.microsoft.com/office/drawing/2016/5/9/chartex" xmlns:cx4="http://schemas.microsoft.com/office/drawing/2016/5/10/chartex" xmlns:cx5="http://schemas.microsoft.com/office/drawing/2016/5/11/chartex" xmlns:cx6="http://schemas.microsoft.com/office/drawing/2016/5/12/chartex" xmlns:cx7="http://schemas.microsoft.com/office/drawing/2016/5/13/chartex" xmlns:cx8="http://schemas.microsoft.com/office/drawing/2016/5/14/chartex" xmlns:mc="http://schemas.openxmlformats.org/markup-compatibility/2006" xmlns:aink="http://schemas.microsoft.com/office/drawing/2016/ink" xmlns:am3d="http://schemas.microsoft.com/office/drawing/2017/model3d" xmlns:o="urn:schemas-microsoft-com:office:office" xmlns:r="http://schemas.openxmlformats.org/officeDocument/2006/relationships" xmlns:m="http://schemas.openxmlformats.org/officeDocument/2006/math" xmlns:v="urn:schemas-microsoft-com:vml" xmlns:wp14="http://schemas.microsoft.com/office/word/2010/wordprocessingDrawing" xmlns:wp="http://schemas.openxmlformats.org/drawingml/2006/wordprocessingDrawing" xmlns:w10="urn:schemas-microsoft-com:office:word" xmlns:w="http://schemas.openxmlformats.org/wordprocessingml/2006/main" xmlns:w14="http://schemas.microsoft.com/office/word/2010/wordml" xmlns:w15="http://schemas.microsoft.com/office/word/2012/wordml" xmlns:w16cex="http://schemas.microsoft.com/office/word/2018/wordml/cex" xmlns:w16cid="http://schemas.microsoft.com/office/word/2016/wordml/cid" xmlns:w16="http://schemas.microsoft.com/office/word/2018/wordml" xmlns:w16sdtdh="http://schemas.microsoft.com/office/word/2020/wordml/sdtdatahash" xmlns:w16se="http://schemas.microsoft.com/office/word/2015/wordml/symex" xmlns:wpg="http://schemas.microsoft.com/office/word/2010/wordprocessingGroup" xmlns:wpi="http://schemas.microsoft.com/office/word/2010/wordprocessingInk" xmlns:wne="http://schemas.microsoft.com/office/word/2006/wordml" xmlns:wps="http://schemas.microsoft.com/office/word/2010/wordprocessingShape" mc:Ignorable="w14 w15 w16se w16cid w16 w16cex w16sdtdh wp14">
+<w:endnotes xmlns:wpc="http://schemas.microsoft.com/office/word/2010/wordprocessingCanvas" xmlns:cx="http://schemas.microsoft.com/office/drawing/2014/chartex" xmlns:cx1="http://schemas.microsoft.com/office/drawing/2015/9/8/chartex" xmlns:cx2="http://schemas.microsoft.com/office/drawing/2015/10/21/chartex" xmlns:cx3="http://schemas.microsoft.com/office/drawing/2016/5/9/chartex" xmlns:cx4="http://schemas.microsoft.com/office/drawing/2016/5/10/chartex" xmlns:cx5="http://schemas.microsoft.com/office/drawing/2016/5/11/chartex" xmlns:cx6="http://schemas.microsoft.com/office/drawing/2016/5/12/chartex" xmlns:cx7="http://schemas.microsoft.com/office/drawing/2016/5/13/chartex" xmlns:cx8="http://schemas.microsoft.com/office/drawing/2016/5/14/chartex" xmlns:mc="http://schemas.openxmlformats.org/markup-compatibility/2006" xmlns:aink="http://schemas.microsoft.com/office/drawing/2016/ink" xmlns:am3d="http://schemas.microsoft.com/office/drawing/2017/model3d" xmlns:o="urn:schemas-microsoft-com:office:office" xmlns:oel="http://schemas.microsoft.com/office/2019/extlst" xmlns:r="http://schemas.openxmlformats.org/officeDocument/2006/relationships" xmlns:m="http://schemas.openxmlformats.org/officeDocument/2006/math" xmlns:v="urn:schemas-microsoft-com:vml" xmlns:wp14="http://schemas.microsoft.com/office/word/2010/wordprocessingDrawing" xmlns:wp="http://schemas.openxmlformats.org/drawingml/2006/wordprocessingDrawing" xmlns:w10="urn:schemas-microsoft-com:office:word" xmlns:w="http://schemas.openxmlformats.org/wordprocessingml/2006/main" xmlns:w14="http://schemas.microsoft.com/office/word/2010/wordml" xmlns:w15="http://schemas.microsoft.com/office/word/2012/wordml" xmlns:w16cex="http://schemas.microsoft.com/office/word/2018/wordml/cex" xmlns:w16cid="http://schemas.microsoft.com/office/word/2016/wordml/cid" xmlns:w16="http://schemas.microsoft.com/office/word/2018/wordml" xmlns:w16sdtdh="http://schemas.microsoft.com/office/word/2020/wordml/sdtdatahash" xmlns:w16se="http://schemas.microsoft.com/office/word/2015/wordml/symex" xmlns:wpg="http://schemas.microsoft.com/office/word/2010/wordprocessingGroup" xmlns:wpi="http://schemas.microsoft.com/office/word/2010/wordprocessingInk" xmlns:wne="http://schemas.microsoft.com/office/word/2006/wordml" xmlns:wps="http://schemas.microsoft.com/office/word/2010/wordprocessingShape" mc:Ignorable="w14 w15 w16se w16cid w16 w16cex w16sdtdh wp14">
   <w:endnote w:type="separator" w:id="-1">
     <w:p>
       <w:pPr>
@@ -2650,7 +2707,7 @@
 </file>
 
 <file path=word/footer1.xml><?xml version="1.0" encoding="utf-8"?>
-<w:ftr xmlns:wpc="http://schemas.microsoft.com/office/word/2010/wordprocessingCanvas" xmlns:cx="http://schemas.microsoft.com/office/drawing/2014/chartex" xmlns:cx1="http://schemas.microsoft.com/office/drawing/2015/9/8/chartex" xmlns:cx2="http://schemas.microsoft.com/office/drawing/2015/10/21/chartex" xmlns:cx3="http://schemas.microsoft.com/office/drawing/2016/5/9/chartex" xmlns:cx4="http://schemas.microsoft.com/office/drawing/2016/5/10/chartex" xmlns:cx5="http://schemas.microsoft.com/office/drawing/2016/5/11/chartex" xmlns:cx6="http://schemas.microsoft.com/office/drawing/2016/5/12/chartex" xmlns:cx7="http://schemas.microsoft.com/office/drawing/2016/5/13/chartex" xmlns:cx8="http://schemas.microsoft.com/office/drawing/2016/5/14/chartex" xmlns:mc="http://schemas.openxmlformats.org/markup-compatibility/2006" xmlns:aink="http://schemas.microsoft.com/office/drawing/2016/ink" xmlns:am3d="http://schemas.microsoft.com/office/drawing/2017/model3d" xmlns:o="urn:schemas-microsoft-com:office:office" xmlns:r="http://schemas.openxmlformats.org/officeDocument/2006/relationships" xmlns:m="http://schemas.openxmlformats.org/officeDocument/2006/math" xmlns:v="urn:schemas-microsoft-com:vml" xmlns:wp14="http://schemas.microsoft.com/office/word/2010/wordprocessingDrawing" xmlns:wp="http://schemas.openxmlformats.org/drawingml/2006/wordprocessingDrawing" xmlns:w10="urn:schemas-microsoft-com:office:word" xmlns:w="http://schemas.openxmlformats.org/wordprocessingml/2006/main" xmlns:w14="http://schemas.microsoft.com/office/word/2010/wordml" xmlns:w15="http://schemas.microsoft.com/office/word/2012/wordml" xmlns:w16cex="http://schemas.microsoft.com/office/word/2018/wordml/cex" xmlns:w16cid="http://schemas.microsoft.com/office/word/2016/wordml/cid" xmlns:w16="http://schemas.microsoft.com/office/word/2018/wordml" xmlns:w16sdtdh="http://schemas.microsoft.com/office/word/2020/wordml/sdtdatahash" xmlns:w16se="http://schemas.microsoft.com/office/word/2015/wordml/symex" xmlns:wpg="http://schemas.microsoft.com/office/word/2010/wordprocessingGroup" xmlns:wpi="http://schemas.microsoft.com/office/word/2010/wordprocessingInk" xmlns:wne="http://schemas.microsoft.com/office/word/2006/wordml" xmlns:wps="http://schemas.microsoft.com/office/word/2010/wordprocessingShape" mc:Ignorable="w14 w15 w16se w16cid w16 w16cex w16sdtdh wp14">
+<w:ftr xmlns:wpc="http://schemas.microsoft.com/office/word/2010/wordprocessingCanvas" xmlns:cx="http://schemas.microsoft.com/office/drawing/2014/chartex" xmlns:cx1="http://schemas.microsoft.com/office/drawing/2015/9/8/chartex" xmlns:cx2="http://schemas.microsoft.com/office/drawing/2015/10/21/chartex" xmlns:cx3="http://schemas.microsoft.com/office/drawing/2016/5/9/chartex" xmlns:cx4="http://schemas.microsoft.com/office/drawing/2016/5/10/chartex" xmlns:cx5="http://schemas.microsoft.com/office/drawing/2016/5/11/chartex" xmlns:cx6="http://schemas.microsoft.com/office/drawing/2016/5/12/chartex" xmlns:cx7="http://schemas.microsoft.com/office/drawing/2016/5/13/chartex" xmlns:cx8="http://schemas.microsoft.com/office/drawing/2016/5/14/chartex" xmlns:mc="http://schemas.openxmlformats.org/markup-compatibility/2006" xmlns:aink="http://schemas.microsoft.com/office/drawing/2016/ink" xmlns:am3d="http://schemas.microsoft.com/office/drawing/2017/model3d" xmlns:o="urn:schemas-microsoft-com:office:office" xmlns:oel="http://schemas.microsoft.com/office/2019/extlst" xmlns:r="http://schemas.openxmlformats.org/officeDocument/2006/relationships" xmlns:m="http://schemas.openxmlformats.org/officeDocument/2006/math" xmlns:v="urn:schemas-microsoft-com:vml" xmlns:wp14="http://schemas.microsoft.com/office/word/2010/wordprocessingDrawing" xmlns:wp="http://schemas.openxmlformats.org/drawingml/2006/wordprocessingDrawing" xmlns:w10="urn:schemas-microsoft-com:office:word" xmlns:w="http://schemas.openxmlformats.org/wordprocessingml/2006/main" xmlns:w14="http://schemas.microsoft.com/office/word/2010/wordml" xmlns:w15="http://schemas.microsoft.com/office/word/2012/wordml" xmlns:w16cex="http://schemas.microsoft.com/office/word/2018/wordml/cex" xmlns:w16cid="http://schemas.microsoft.com/office/word/2016/wordml/cid" xmlns:w16="http://schemas.microsoft.com/office/word/2018/wordml" xmlns:w16sdtdh="http://schemas.microsoft.com/office/word/2020/wordml/sdtdatahash" xmlns:w16se="http://schemas.microsoft.com/office/word/2015/wordml/symex" xmlns:wpg="http://schemas.microsoft.com/office/word/2010/wordprocessingGroup" xmlns:wpi="http://schemas.microsoft.com/office/word/2010/wordprocessingInk" xmlns:wne="http://schemas.microsoft.com/office/word/2006/wordml" xmlns:wps="http://schemas.microsoft.com/office/word/2010/wordprocessingShape" mc:Ignorable="w14 w15 w16se w16cid w16 w16cex w16sdtdh wp14">
   <w:sdt>
     <w:sdtPr>
       <w:id w:val="-1859198338"/>
@@ -2659,7 +2716,6 @@
         <w:docPartUnique/>
       </w:docPartObj>
     </w:sdtPr>
-    <w:sdtEndPr/>
     <w:sdtContent>
       <w:p>
         <w:pPr>
@@ -2693,7 +2749,7 @@
 </file>
 
 <file path=word/footnotes.xml><?xml version="1.0" encoding="utf-8"?>
-<w:footnotes xmlns:wpc="http://schemas.microsoft.com/office/word/2010/wordprocessingCanvas" xmlns:cx="http://schemas.microsoft.com/office/drawing/2014/chartex" xmlns:cx1="http://schemas.microsoft.com/office/drawing/2015/9/8/chartex" xmlns:cx2="http://schemas.microsoft.com/office/drawing/2015/10/21/chartex" xmlns:cx3="http://schemas.microsoft.com/office/drawing/2016/5/9/chartex" xmlns:cx4="http://schemas.microsoft.com/office/drawing/2016/5/10/chartex" xmlns:cx5="http://schemas.microsoft.com/office/drawing/2016/5/11/chartex" xmlns:cx6="http://schemas.microsoft.com/office/drawing/2016/5/12/chartex" xmlns:cx7="http://schemas.microsoft.com/office/drawing/2016/5/13/chartex" xmlns:cx8="http://schemas.microsoft.com/office/drawing/2016/5/14/chartex" xmlns:mc="http://schemas.openxmlformats.org/markup-compatibility/2006" xmlns:aink="http://schemas.microsoft.com/office/drawing/2016/ink" xmlns:am3d="http://schemas.microsoft.com/office/drawing/2017/model3d" xmlns:o="urn:schemas-microsoft-com:office:office" xmlns:r="http://schemas.openxmlformats.org/officeDocument/2006/relationships" xmlns:m="http://schemas.openxmlformats.org/officeDocument/2006/math" xmlns:v="urn:schemas-microsoft-com:vml" xmlns:wp14="http://schemas.microsoft.com/office/word/2010/wordprocessingDrawing" xmlns:wp="http://schemas.openxmlformats.org/drawingml/2006/wordprocessingDrawing" xmlns:w10="urn:schemas-microsoft-com:office:word" xmlns:w="http://schemas.openxmlformats.org/wordprocessingml/2006/main" xmlns:w14="http://schemas.microsoft.com/office/word/2010/wordml" xmlns:w15="http://schemas.microsoft.com/office/word/2012/wordml" xmlns:w16cex="http://schemas.microsoft.com/office/word/2018/wordml/cex" xmlns:w16cid="http://schemas.microsoft.com/office/word/2016/wordml/cid" xmlns:w16="http://schemas.microsoft.com/office/word/2018/wordml" xmlns:w16sdtdh="http://schemas.microsoft.com/office/word/2020/wordml/sdtdatahash" xmlns:w16se="http://schemas.microsoft.com/office/word/2015/wordml/symex" xmlns:wpg="http://schemas.microsoft.com/office/word/2010/wordprocessingGroup" xmlns:wpi="http://schemas.microsoft.com/office/word/2010/wordprocessingInk" xmlns:wne="http://schemas.microsoft.com/office/word/2006/wordml" xmlns:wps="http://schemas.microsoft.com/office/word/2010/wordprocessingShape" mc:Ignorable="w14 w15 w16se w16cid w16 w16cex w16sdtdh wp14">
+<w:footnotes xmlns:wpc="http://schemas.microsoft.com/office/word/2010/wordprocessingCanvas" xmlns:cx="http://schemas.microsoft.com/office/drawing/2014/chartex" xmlns:cx1="http://schemas.microsoft.com/office/drawing/2015/9/8/chartex" xmlns:cx2="http://schemas.microsoft.com/office/drawing/2015/10/21/chartex" xmlns:cx3="http://schemas.microsoft.com/office/drawing/2016/5/9/chartex" xmlns:cx4="http://schemas.microsoft.com/office/drawing/2016/5/10/chartex" xmlns:cx5="http://schemas.microsoft.com/office/drawing/2016/5/11/chartex" xmlns:cx6="http://schemas.microsoft.com/office/drawing/2016/5/12/chartex" xmlns:cx7="http://schemas.microsoft.com/office/drawing/2016/5/13/chartex" xmlns:cx8="http://schemas.microsoft.com/office/drawing/2016/5/14/chartex" xmlns:mc="http://schemas.openxmlformats.org/markup-compatibility/2006" xmlns:aink="http://schemas.microsoft.com/office/drawing/2016/ink" xmlns:am3d="http://schemas.microsoft.com/office/drawing/2017/model3d" xmlns:o="urn:schemas-microsoft-com:office:office" xmlns:oel="http://schemas.microsoft.com/office/2019/extlst" xmlns:r="http://schemas.openxmlformats.org/officeDocument/2006/relationships" xmlns:m="http://schemas.openxmlformats.org/officeDocument/2006/math" xmlns:v="urn:schemas-microsoft-com:vml" xmlns:wp14="http://schemas.microsoft.com/office/word/2010/wordprocessingDrawing" xmlns:wp="http://schemas.openxmlformats.org/drawingml/2006/wordprocessingDrawing" xmlns:w10="urn:schemas-microsoft-com:office:word" xmlns:w="http://schemas.openxmlformats.org/wordprocessingml/2006/main" xmlns:w14="http://schemas.microsoft.com/office/word/2010/wordml" xmlns:w15="http://schemas.microsoft.com/office/word/2012/wordml" xmlns:w16cex="http://schemas.microsoft.com/office/word/2018/wordml/cex" xmlns:w16cid="http://schemas.microsoft.com/office/word/2016/wordml/cid" xmlns:w16="http://schemas.microsoft.com/office/word/2018/wordml" xmlns:w16sdtdh="http://schemas.microsoft.com/office/word/2020/wordml/sdtdatahash" xmlns:w16se="http://schemas.microsoft.com/office/word/2015/wordml/symex" xmlns:wpg="http://schemas.microsoft.com/office/word/2010/wordprocessingGroup" xmlns:wpi="http://schemas.microsoft.com/office/word/2010/wordprocessingInk" xmlns:wne="http://schemas.microsoft.com/office/word/2006/wordml" xmlns:wps="http://schemas.microsoft.com/office/word/2010/wordprocessingShape" mc:Ignorable="w14 w15 w16se w16cid w16 w16cex w16sdtdh wp14">
   <w:footnote w:type="separator" w:id="-1">
     <w:p>
       <w:pPr>
@@ -2725,7 +2781,7 @@
 </file>
 
 <file path=word/numbering.xml><?xml version="1.0" encoding="utf-8"?>
-<w:numbering xmlns:wpc="http://schemas.microsoft.com/office/word/2010/wordprocessingCanvas" xmlns:cx="http://schemas.microsoft.com/office/drawing/2014/chartex" xmlns:cx1="http://schemas.microsoft.com/office/drawing/2015/9/8/chartex" xmlns:cx2="http://schemas.microsoft.com/office/drawing/2015/10/21/chartex" xmlns:cx3="http://schemas.microsoft.com/office/drawing/2016/5/9/chartex" xmlns:cx4="http://schemas.microsoft.com/office/drawing/2016/5/10/chartex" xmlns:cx5="http://schemas.microsoft.com/office/drawing/2016/5/11/chartex" xmlns:cx6="http://schemas.microsoft.com/office/drawing/2016/5/12/chartex" xmlns:cx7="http://schemas.microsoft.com/office/drawing/2016/5/13/chartex" xmlns:cx8="http://schemas.microsoft.com/office/drawing/2016/5/14/chartex" xmlns:mc="http://schemas.openxmlformats.org/markup-compatibility/2006" xmlns:aink="http://schemas.microsoft.com/office/drawing/2016/ink" xmlns:am3d="http://schemas.microsoft.com/office/drawing/2017/model3d" xmlns:o="urn:schemas-microsoft-com:office:office" xmlns:r="http://schemas.openxmlformats.org/officeDocument/2006/relationships" xmlns:m="http://schemas.openxmlformats.org/officeDocument/2006/math" xmlns:v="urn:schemas-microsoft-com:vml" xmlns:wp14="http://schemas.microsoft.com/office/word/2010/wordprocessingDrawing" xmlns:wp="http://schemas.openxmlformats.org/drawingml/2006/wordprocessingDrawing" xmlns:w10="urn:schemas-microsoft-com:office:word" xmlns:w="http://schemas.openxmlformats.org/wordprocessingml/2006/main" xmlns:w14="http://schemas.microsoft.com/office/word/2010/wordml" xmlns:w15="http://schemas.microsoft.com/office/word/2012/wordml" xmlns:w16cex="http://schemas.microsoft.com/office/word/2018/wordml/cex" xmlns:w16cid="http://schemas.microsoft.com/office/word/2016/wordml/cid" xmlns:w16="http://schemas.microsoft.com/office/word/2018/wordml" xmlns:w16sdtdh="http://schemas.microsoft.com/office/word/2020/wordml/sdtdatahash" xmlns:w16se="http://schemas.microsoft.com/office/word/2015/wordml/symex" xmlns:wpg="http://schemas.microsoft.com/office/word/2010/wordprocessingGroup" xmlns:wpi="http://schemas.microsoft.com/office/word/2010/wordprocessingInk" xmlns:wne="http://schemas.microsoft.com/office/word/2006/wordml" xmlns:wps="http://schemas.microsoft.com/office/word/2010/wordprocessingShape" mc:Ignorable="w14 w15 w16se w16cid w16 w16cex w16sdtdh wp14">
+<w:numbering xmlns:wpc="http://schemas.microsoft.com/office/word/2010/wordprocessingCanvas" xmlns:cx="http://schemas.microsoft.com/office/drawing/2014/chartex" xmlns:cx1="http://schemas.microsoft.com/office/drawing/2015/9/8/chartex" xmlns:cx2="http://schemas.microsoft.com/office/drawing/2015/10/21/chartex" xmlns:cx3="http://schemas.microsoft.com/office/drawing/2016/5/9/chartex" xmlns:cx4="http://schemas.microsoft.com/office/drawing/2016/5/10/chartex" xmlns:cx5="http://schemas.microsoft.com/office/drawing/2016/5/11/chartex" xmlns:cx6="http://schemas.microsoft.com/office/drawing/2016/5/12/chartex" xmlns:cx7="http://schemas.microsoft.com/office/drawing/2016/5/13/chartex" xmlns:cx8="http://schemas.microsoft.com/office/drawing/2016/5/14/chartex" xmlns:mc="http://schemas.openxmlformats.org/markup-compatibility/2006" xmlns:aink="http://schemas.microsoft.com/office/drawing/2016/ink" xmlns:am3d="http://schemas.microsoft.com/office/drawing/2017/model3d" xmlns:o="urn:schemas-microsoft-com:office:office" xmlns:oel="http://schemas.microsoft.com/office/2019/extlst" xmlns:r="http://schemas.openxmlformats.org/officeDocument/2006/relationships" xmlns:m="http://schemas.openxmlformats.org/officeDocument/2006/math" xmlns:v="urn:schemas-microsoft-com:vml" xmlns:wp14="http://schemas.microsoft.com/office/word/2010/wordprocessingDrawing" xmlns:wp="http://schemas.openxmlformats.org/drawingml/2006/wordprocessingDrawing" xmlns:w10="urn:schemas-microsoft-com:office:word" xmlns:w="http://schemas.openxmlformats.org/wordprocessingml/2006/main" xmlns:w14="http://schemas.microsoft.com/office/word/2010/wordml" xmlns:w15="http://schemas.microsoft.com/office/word/2012/wordml" xmlns:w16cex="http://schemas.microsoft.com/office/word/2018/wordml/cex" xmlns:w16cid="http://schemas.microsoft.com/office/word/2016/wordml/cid" xmlns:w16="http://schemas.microsoft.com/office/word/2018/wordml" xmlns:w16sdtdh="http://schemas.microsoft.com/office/word/2020/wordml/sdtdatahash" xmlns:w16se="http://schemas.microsoft.com/office/word/2015/wordml/symex" xmlns:wpg="http://schemas.microsoft.com/office/word/2010/wordprocessingGroup" xmlns:wpi="http://schemas.microsoft.com/office/word/2010/wordprocessingInk" xmlns:wne="http://schemas.microsoft.com/office/word/2006/wordml" xmlns:wps="http://schemas.microsoft.com/office/word/2010/wordprocessingShape" mc:Ignorable="w14 w15 w16se w16cid w16 w16cex w16sdtdh wp14">
   <w:abstractNum w:abstractNumId="0" w15:restartNumberingAfterBreak="0">
     <w:nsid w:val="2A9262BF"/>
     <w:multiLevelType w:val="hybridMultilevel"/>
@@ -2842,7 +2898,7 @@
   <w:abstractNum w:abstractNumId="1" w15:restartNumberingAfterBreak="0">
     <w:nsid w:val="2B2F541F"/>
     <w:multiLevelType w:val="hybridMultilevel"/>
-    <w:tmpl w:val="91C850AC"/>
+    <w:tmpl w:val="EADC9BC8"/>
     <w:lvl w:ilvl="0" w:tplc="2C52D5BE">
       <w:numFmt w:val="bullet"/>
       <w:lvlText w:val="-"/>
@@ -3235,19 +3291,19 @@
       </w:pPr>
     </w:lvl>
   </w:abstractNum>
-  <w:num w:numId="1">
+  <w:num w:numId="1" w16cid:durableId="1317489210">
     <w:abstractNumId w:val="1"/>
   </w:num>
-  <w:num w:numId="2">
+  <w:num w:numId="2" w16cid:durableId="583563460">
     <w:abstractNumId w:val="3"/>
   </w:num>
-  <w:num w:numId="3">
+  <w:num w:numId="3" w16cid:durableId="1259215158">
     <w:abstractNumId w:val="2"/>
   </w:num>
-  <w:num w:numId="4">
+  <w:num w:numId="4" w16cid:durableId="773551816">
     <w:abstractNumId w:val="4"/>
   </w:num>
-  <w:num w:numId="5">
+  <w:num w:numId="5" w16cid:durableId="1808742495">
     <w:abstractNumId w:val="0"/>
   </w:num>
 </w:numbering>
@@ -3748,7 +3804,9 @@
   </w:style>
   <w:style w:type="paragraph" w:styleId="ListParagraph">
     <w:name w:val="List Paragraph"/>
+    <w:aliases w:val="Paragrafo elenco 2,Bullet List,FooterText,numbered,Paragraphe de liste1,Bulletr List Paragraph,列出段落,列出段落1,List Paragraph21,Listeafsnit1,Parágrafo da Lista1,Párrafo de lista1,リスト段落1,List Paragraph11,Foot,List Paragraph2,Bullet edison,lp1"/>
     <w:basedOn w:val="Normal"/>
+    <w:link w:val="ListParagraphChar"/>
     <w:uiPriority w:val="34"/>
     <w:qFormat/>
     <w:rsid w:val="00624F78"/>
@@ -3943,6 +4001,15 @@
       <w:szCs w:val="24"/>
       <w:lang w:eastAsia="it-IT"/>
     </w:rPr>
+  </w:style>
+  <w:style w:type="character" w:customStyle="1" w:styleId="ListParagraphChar">
+    <w:name w:val="List Paragraph Char"/>
+    <w:aliases w:val="Paragrafo elenco 2 Char,Bullet List Char,FooterText Char,numbered Char,Paragraphe de liste1 Char,Bulletr List Paragraph Char,列出段落 Char,列出段落1 Char,List Paragraph21 Char,Listeafsnit1 Char,Parágrafo da Lista1 Char,Párrafo de lista1 Char"/>
+    <w:link w:val="ListParagraph"/>
+    <w:uiPriority w:val="34"/>
+    <w:qFormat/>
+    <w:locked/>
+    <w:rsid w:val="00182058"/>
   </w:style>
 </w:styles>
 </file>
@@ -4253,9 +4320,19 @@
 </file>
 
 <file path=customXml/item2.xml><?xml version="1.0" encoding="utf-8"?>
-<ct:contentTypeSchema xmlns:ct="http://schemas.microsoft.com/office/2006/metadata/contentType" xmlns:ma="http://schemas.microsoft.com/office/2006/metadata/properties/metaAttributes" ct:_="" ma:_="" ma:contentTypeName="Document" ma:contentTypeID="0x01010099D50BAF6148C0469FC2106F96A8440B" ma:contentTypeVersion="9" ma:contentTypeDescription="Create a new document." ma:contentTypeScope="" ma:versionID="7768c764893153760d939b2a04face0b">
-  <xsd:schema xmlns:xsd="http://www.w3.org/2001/XMLSchema" xmlns:xs="http://www.w3.org/2001/XMLSchema" xmlns:p="http://schemas.microsoft.com/office/2006/metadata/properties" xmlns:ns2="3d04b37e-0497-498c-96f6-8855740e5edb" targetNamespace="http://schemas.microsoft.com/office/2006/metadata/properties" ma:root="true" ma:fieldsID="7ef69b4f9d45f678c0f7c9c89f8623db" ns2:_="">
+<?mso-contentType ?>
+<FormTemplates xmlns="http://schemas.microsoft.com/sharepoint/v3/contenttype/forms">
+  <Display>DocumentLibraryForm</Display>
+  <Edit>DocumentLibraryForm</Edit>
+  <New>DocumentLibraryForm</New>
+</FormTemplates>
+</file>
+
+<file path=customXml/item3.xml><?xml version="1.0" encoding="utf-8"?>
+<ct:contentTypeSchema xmlns:ct="http://schemas.microsoft.com/office/2006/metadata/contentType" xmlns:ma="http://schemas.microsoft.com/office/2006/metadata/properties/metaAttributes" ct:_="" ma:_="" ma:contentTypeName="Document" ma:contentTypeID="0x01010099D50BAF6148C0469FC2106F96A8440B" ma:contentTypeVersion="13" ma:contentTypeDescription="Create a new document." ma:contentTypeScope="" ma:versionID="c85905c84e7b9db62133e476f18f597d">
+  <xsd:schema xmlns:xsd="http://www.w3.org/2001/XMLSchema" xmlns:xs="http://www.w3.org/2001/XMLSchema" xmlns:p="http://schemas.microsoft.com/office/2006/metadata/properties" xmlns:ns2="3d04b37e-0497-498c-96f6-8855740e5edb" xmlns:ns3="14722739-9480-433a-8c7c-4ec5d8a77ba5" targetNamespace="http://schemas.microsoft.com/office/2006/metadata/properties" ma:root="true" ma:fieldsID="4f41c4fb8050516f2ffa6b06e98f6ad1" ns2:_="" ns3:_="">
     <xsd:import namespace="3d04b37e-0497-498c-96f6-8855740e5edb"/>
+    <xsd:import namespace="14722739-9480-433a-8c7c-4ec5d8a77ba5"/>
     <xsd:element name="properties">
       <xsd:complexType>
         <xsd:sequence>
@@ -4270,6 +4347,10 @@
                 <xsd:element ref="ns2:MediaServiceOCR" minOccurs="0"/>
                 <xsd:element ref="ns2:MediaServiceGenerationTime" minOccurs="0"/>
                 <xsd:element ref="ns2:MediaServiceEventHashCode" minOccurs="0"/>
+                <xsd:element ref="ns2:MediaServiceObjectDetectorVersions" minOccurs="0"/>
+                <xsd:element ref="ns2:MediaServiceSearchProperties" minOccurs="0"/>
+                <xsd:element ref="ns3:SharedWithUsers" minOccurs="0"/>
+                <xsd:element ref="ns3:SharedWithDetails" minOccurs="0"/>
               </xsd:all>
             </xsd:complexType>
           </xsd:element>
@@ -4322,6 +4403,46 @@
     <xsd:element name="MediaServiceEventHashCode" ma:index="16" nillable="true" ma:displayName="MediaServiceEventHashCode" ma:hidden="true" ma:internalName="MediaServiceEventHashCode" ma:readOnly="true">
       <xsd:simpleType>
         <xsd:restriction base="dms:Text"/>
+      </xsd:simpleType>
+    </xsd:element>
+    <xsd:element name="MediaServiceObjectDetectorVersions" ma:index="17" nillable="true" ma:displayName="MediaServiceObjectDetectorVersions" ma:hidden="true" ma:indexed="true" ma:internalName="MediaServiceObjectDetectorVersions" ma:readOnly="true">
+      <xsd:simpleType>
+        <xsd:restriction base="dms:Text"/>
+      </xsd:simpleType>
+    </xsd:element>
+    <xsd:element name="MediaServiceSearchProperties" ma:index="18" nillable="true" ma:displayName="MediaServiceSearchProperties" ma:hidden="true" ma:internalName="MediaServiceSearchProperties" ma:readOnly="true">
+      <xsd:simpleType>
+        <xsd:restriction base="dms:Note"/>
+      </xsd:simpleType>
+    </xsd:element>
+  </xsd:schema>
+  <xsd:schema xmlns:xsd="http://www.w3.org/2001/XMLSchema" xmlns:xs="http://www.w3.org/2001/XMLSchema" xmlns:dms="http://schemas.microsoft.com/office/2006/documentManagement/types" xmlns:pc="http://schemas.microsoft.com/office/infopath/2007/PartnerControls" targetNamespace="14722739-9480-433a-8c7c-4ec5d8a77ba5" elementFormDefault="qualified">
+    <xsd:import namespace="http://schemas.microsoft.com/office/2006/documentManagement/types"/>
+    <xsd:import namespace="http://schemas.microsoft.com/office/infopath/2007/PartnerControls"/>
+    <xsd:element name="SharedWithUsers" ma:index="19" nillable="true" ma:displayName="Shared With" ma:internalName="SharedWithUsers" ma:readOnly="true">
+      <xsd:complexType>
+        <xsd:complexContent>
+          <xsd:extension base="dms:UserMulti">
+            <xsd:sequence>
+              <xsd:element name="UserInfo" minOccurs="0" maxOccurs="unbounded">
+                <xsd:complexType>
+                  <xsd:sequence>
+                    <xsd:element name="DisplayName" type="xsd:string" minOccurs="0"/>
+                    <xsd:element name="AccountId" type="dms:UserId" minOccurs="0" nillable="true"/>
+                    <xsd:element name="AccountType" type="xsd:string" minOccurs="0"/>
+                  </xsd:sequence>
+                </xsd:complexType>
+              </xsd:element>
+            </xsd:sequence>
+          </xsd:extension>
+        </xsd:complexContent>
+      </xsd:complexType>
+    </xsd:element>
+    <xsd:element name="SharedWithDetails" ma:index="20" nillable="true" ma:displayName="Shared With Details" ma:internalName="SharedWithDetails" ma:readOnly="true">
+      <xsd:simpleType>
+        <xsd:restriction base="dms:Note">
+          <xsd:maxLength value="255"/>
+        </xsd:restriction>
       </xsd:simpleType>
     </xsd:element>
   </xsd:schema>
@@ -4424,15 +4545,6 @@
 </ct:contentTypeSchema>
 </file>
 
-<file path=customXml/item3.xml><?xml version="1.0" encoding="utf-8"?>
-<?mso-contentType ?>
-<FormTemplates xmlns="http://schemas.microsoft.com/sharepoint/v3/contenttype/forms">
-  <Display>DocumentLibraryForm</Display>
-  <Edit>DocumentLibraryForm</Edit>
-  <New>DocumentLibraryForm</New>
-</FormTemplates>
-</file>
-
 <file path=customXml/itemProps1.xml><?xml version="1.0" encoding="utf-8"?>
 <ds:datastoreItem xmlns:ds="http://schemas.openxmlformats.org/officeDocument/2006/customXml" ds:itemID="{D8DC382B-C501-403A-94C4-861AE8AAEDA0}">
   <ds:schemaRefs>
@@ -4444,13 +4556,22 @@
 </file>
 
 <file path=customXml/itemProps2.xml><?xml version="1.0" encoding="utf-8"?>
-<ds:datastoreItem xmlns:ds="http://schemas.openxmlformats.org/officeDocument/2006/customXml" ds:itemID="{28A26EAB-7FE3-4E00-81A2-6FABFD5A5FC1}">
+<ds:datastoreItem xmlns:ds="http://schemas.openxmlformats.org/officeDocument/2006/customXml" ds:itemID="{08EA56B1-7A92-4B7D-A200-D7AEE0468919}">
+  <ds:schemaRefs>
+    <ds:schemaRef ds:uri="http://schemas.microsoft.com/sharepoint/v3/contenttype/forms"/>
+  </ds:schemaRefs>
+</ds:datastoreItem>
+</file>
+
+<file path=customXml/itemProps3.xml><?xml version="1.0" encoding="utf-8"?>
+<ds:datastoreItem xmlns:ds="http://schemas.openxmlformats.org/officeDocument/2006/customXml" ds:itemID="{DBD96DE3-6117-4026-9A39-5C2FA07882CF}">
   <ds:schemaRefs>
     <ds:schemaRef ds:uri="http://schemas.microsoft.com/office/2006/metadata/contentType"/>
     <ds:schemaRef ds:uri="http://schemas.microsoft.com/office/2006/metadata/properties/metaAttributes"/>
     <ds:schemaRef ds:uri="http://www.w3.org/2001/XMLSchema"/>
     <ds:schemaRef ds:uri="http://schemas.microsoft.com/office/2006/metadata/properties"/>
     <ds:schemaRef ds:uri="3d04b37e-0497-498c-96f6-8855740e5edb"/>
+    <ds:schemaRef ds:uri="14722739-9480-433a-8c7c-4ec5d8a77ba5"/>
     <ds:schemaRef ds:uri="http://schemas.microsoft.com/office/2006/documentManagement/types"/>
     <ds:schemaRef ds:uri="http://schemas.microsoft.com/office/infopath/2007/PartnerControls"/>
     <ds:schemaRef ds:uri="http://schemas.openxmlformats.org/package/2006/metadata/core-properties"/>
@@ -4459,12 +4580,4 @@
     <ds:schemaRef ds:uri="http://schemas.microsoft.com/internal/obd"/>
   </ds:schemaRefs>
 </ds:datastoreItem>
-</file>
-
-<file path=customXml/itemProps3.xml><?xml version="1.0" encoding="utf-8"?>
-<ds:datastoreItem xmlns:ds="http://schemas.openxmlformats.org/officeDocument/2006/customXml" ds:itemID="{08EA56B1-7A92-4B7D-A200-D7AEE0468919}">
-  <ds:schemaRefs>
-    <ds:schemaRef ds:uri="http://schemas.microsoft.com/sharepoint/v3/contenttype/forms"/>
-  </ds:schemaRefs>
-</ds:datastoreItem>
 </file>
</xml_diff>

<commit_message>
Aggiornamento TC KO RAD
</commit_message>
<xml_diff>
--- a/Test Case/Validazione/1-Referto di Radiologia/casi di test RAD.docx
+++ b/Test Case/Validazione/1-Referto di Radiologia/casi di test RAD.docx
@@ -418,21 +418,7 @@
         <w:rPr>
           <w:rFonts w:cs="Open Sans"/>
         </w:rPr>
-        <w:t xml:space="preserve">Il Caso di Test 1 corrisponde ad un esempio di CDA2 in cui sono presenti tutte le sezioni e/o campi corrispondenti ai dati essenziali del Decreto 7 </w:t>
-      </w:r>
-      <w:proofErr w:type="gramStart"/>
-      <w:r>
-        <w:rPr>
-          <w:rFonts w:cs="Open Sans"/>
-        </w:rPr>
-        <w:t>Settembre</w:t>
-      </w:r>
-      <w:proofErr w:type="gramEnd"/>
-      <w:r>
-        <w:rPr>
-          <w:rFonts w:cs="Open Sans"/>
-        </w:rPr>
-        <w:t xml:space="preserve"> 2023; in particolare, il CDA2 contiene le seguenti sezioni obbligatorie ed opzionali:</w:t>
+        <w:t>Il Caso di Test 1 corrisponde ad un esempio di CDA2 in cui sono presenti tutte le sezioni e/o campi corrispondenti ai dati essenziali del Decreto 7 Settembre 2023; in particolare, il CDA2 contiene le seguenti sezioni obbligatorie ed opzionali:</w:t>
       </w:r>
     </w:p>
     <w:p>
@@ -515,15 +501,7 @@
         <w:jc w:val="both"/>
       </w:pPr>
       <w:r>
-        <w:t xml:space="preserve">“DICOM Object </w:t>
-      </w:r>
-      <w:proofErr w:type="spellStart"/>
-      <w:r>
-        <w:t>Catalog</w:t>
-      </w:r>
-      <w:proofErr w:type="spellEnd"/>
-      <w:r>
-        <w:t>” con i riferimenti agli attributi DICOM;</w:t>
+        <w:t>“DICOM Object Catalog” con i riferimenti agli attributi DICOM;</w:t>
       </w:r>
     </w:p>
     <w:p>
@@ -648,7 +626,6 @@
         </w:rPr>
         <w:t xml:space="preserve"> è necessario inserire le informazioni riportate all’interno delle </w:t>
       </w:r>
-      <w:proofErr w:type="spellStart"/>
       <w:r>
         <w:rPr>
           <w:rFonts w:cs="Open Sans"/>
@@ -657,7 +634,6 @@
         </w:rPr>
         <w:t>entryRelationship</w:t>
       </w:r>
-      <w:proofErr w:type="spellEnd"/>
       <w:r>
         <w:rPr>
           <w:rFonts w:cs="Open Sans"/>
@@ -1289,31 +1265,13 @@
       <w:r>
         <w:t>compilazione dei dati inerenti al nominativo del paziente, viene indicato il cognome ma omesso il nome dello stesso (</w:t>
       </w:r>
-      <w:proofErr w:type="spellStart"/>
       <w:r>
         <w:rPr>
           <w:i/>
           <w:iCs/>
         </w:rPr>
-        <w:t>patient</w:t>
-      </w:r>
-      <w:proofErr w:type="spellEnd"/>
-      <w:r>
-        <w:rPr>
-          <w:i/>
-          <w:iCs/>
-        </w:rPr>
-        <w:t>/name/</w:t>
-      </w:r>
-      <w:proofErr w:type="spellStart"/>
-      <w:r>
-        <w:rPr>
-          <w:i/>
-          <w:iCs/>
-        </w:rPr>
-        <w:t>given</w:t>
-      </w:r>
-      <w:proofErr w:type="spellEnd"/>
+        <w:t>patient/name/given</w:t>
+      </w:r>
       <w:r>
         <w:t xml:space="preserve">). Il risultato è un </w:t>
       </w:r>
@@ -1364,7 +1322,6 @@
       <w:r>
         <w:t>compilazione dei dati inerenti all’anagrafica del paziente, viene indicato un valore errato nel campo relativo al “Sesso” del paziente (</w:t>
       </w:r>
-      <w:proofErr w:type="spellStart"/>
       <w:r>
         <w:rPr>
           <w:i/>
@@ -1372,7 +1329,6 @@
         </w:rPr>
         <w:t>administrativeGenderCode</w:t>
       </w:r>
-      <w:proofErr w:type="spellEnd"/>
       <w:r>
         <w:t xml:space="preserve">), cioè un valore diverso da quelli ammessi che corrispondono a ‘maschio’, ‘femmina’ o ‘indifferenziato’. Viene così generato un </w:t>
       </w:r>
@@ -1408,59 +1364,110 @@
       <w:r>
         <w:t>Si prende in esame il caso in cui la persona che ha partecipato alla redazione del documento (</w:t>
       </w:r>
-      <w:proofErr w:type="spellStart"/>
       <w:r>
         <w:rPr>
           <w:i/>
           <w:iCs/>
         </w:rPr>
-        <w:t>participant</w:t>
-      </w:r>
-      <w:proofErr w:type="spellEnd"/>
+        <w:t>participant/associatedEntity</w:t>
+      </w:r>
+      <w:r>
+        <w:t xml:space="preserve">) venga valorizzato con codice errato, non appartenente quindi al dizionario associato </w:t>
+      </w:r>
+      <w:r>
+        <w:t>“</w:t>
+      </w:r>
+      <w:r>
+        <w:t>ISCO-08</w:t>
+      </w:r>
+      <w:r>
+        <w:t>”</w:t>
+      </w:r>
+      <w:r>
+        <w:t xml:space="preserve">, generando un </w:t>
+      </w:r>
+      <w:r>
+        <w:rPr>
+          <w:u w:val="single"/>
+        </w:rPr>
+        <w:t>errore terminologico</w:t>
+      </w:r>
+      <w:r>
+        <w:t xml:space="preserve"> (se il valore assegnato non deriva dal sistema di codifica utilizzato). </w:t>
+      </w:r>
+    </w:p>
+    <w:p>
+      <w:pPr>
+        <w:jc w:val="both"/>
+      </w:pPr>
+    </w:p>
+    <w:p>
+      <w:pPr>
+        <w:pStyle w:val="Heading3"/>
+        <w:jc w:val="both"/>
+      </w:pPr>
+      <w:r>
+        <w:t>CASO DI TEST 13</w:t>
+      </w:r>
+    </w:p>
+    <w:p>
+      <w:pPr>
+        <w:jc w:val="both"/>
+        <w:rPr>
+          <w:highlight w:val="yellow"/>
+        </w:rPr>
+      </w:pPr>
+      <w:r>
+        <w:t>Il mancato inserimento</w:t>
+      </w:r>
+      <w:r>
+        <w:t xml:space="preserve"> </w:t>
+      </w:r>
+      <w:r>
+        <w:t>de</w:t>
+      </w:r>
+      <w:r>
+        <w:t>l campo inerente all’identificativo univoco della prescrizione</w:t>
+      </w:r>
+      <w:r>
+        <w:t xml:space="preserve"> (</w:t>
+      </w:r>
       <w:r>
         <w:rPr>
           <w:i/>
           <w:iCs/>
         </w:rPr>
-        <w:t>/</w:t>
-      </w:r>
-      <w:proofErr w:type="spellStart"/>
+        <w:t>inFulfillmentOf/order</w:t>
+      </w:r>
       <w:r>
         <w:rPr>
           <w:i/>
           <w:iCs/>
         </w:rPr>
-        <w:t>associatedEntity</w:t>
-      </w:r>
-      <w:proofErr w:type="spellEnd"/>
-      <w:r>
-        <w:t xml:space="preserve">) venga valorizzato con codice errato, non appartenente quindi al dizionario associato </w:t>
-      </w:r>
-      <w:r>
-        <w:t>“</w:t>
-      </w:r>
-      <w:r>
-        <w:t>ISCO-08</w:t>
-      </w:r>
-      <w:r>
-        <w:t>”</w:t>
-      </w:r>
-      <w:r>
-        <w:t xml:space="preserve">, generando un </w:t>
+        <w:t>/id</w:t>
+      </w:r>
+      <w:r>
+        <w:t>)</w:t>
+      </w:r>
+      <w:r>
+        <w:t xml:space="preserve"> genera un </w:t>
       </w:r>
       <w:r>
         <w:rPr>
           <w:u w:val="single"/>
         </w:rPr>
-        <w:t>errore terminologico</w:t>
-      </w:r>
-      <w:r>
-        <w:t xml:space="preserve"> (se il valore assegnato non deriva dal sistema di codifica utilizzato). </w:t>
-      </w:r>
-    </w:p>
-    <w:p>
-      <w:pPr>
-        <w:jc w:val="both"/>
+        <w:t>errore sintattico</w:t>
+      </w:r>
+      <w:r>
+        <w:t>.</w:t>
+      </w:r>
+    </w:p>
+    <w:p>
+      <w:pPr>
+        <w:jc w:val="both"/>
+        <w:rPr>
+          <w:highlight w:val="yellow"/>
+        </w:rPr>
       </w:pPr>
     </w:p>
     <w:p>
@@ -1472,631 +1479,378 @@
         <w:t xml:space="preserve">CASO DI TEST </w:t>
       </w:r>
       <w:r>
-        <w:t>12</w:t>
-      </w:r>
-      <w:r>
-        <w:t xml:space="preserve"> </w:t>
-      </w:r>
-    </w:p>
-    <w:p>
-      <w:pPr>
-        <w:jc w:val="both"/>
-      </w:pPr>
-      <w:r>
-        <w:t>S</w:t>
-      </w:r>
-      <w:r>
-        <w:t xml:space="preserve">i prende in esame il caso </w:t>
-      </w:r>
-      <w:r>
-        <w:t>in cui</w:t>
-      </w:r>
-      <w:r>
-        <w:t xml:space="preserve"> la priorità</w:t>
-      </w:r>
-      <w:r>
-        <w:t xml:space="preserve"> </w:t>
-      </w:r>
-      <w:r>
-        <w:t>associata alla</w:t>
-      </w:r>
-      <w:r>
-        <w:t xml:space="preserve"> richiesta indicata nella ricetta</w:t>
-      </w:r>
-      <w:r>
-        <w:t xml:space="preserve"> </w:t>
-      </w:r>
-      <w:r>
-        <w:t>(</w:t>
-      </w:r>
-      <w:proofErr w:type="spellStart"/>
+        <w:t>1</w:t>
+      </w:r>
+      <w:r>
+        <w:t>4</w:t>
+      </w:r>
+    </w:p>
+    <w:p>
+      <w:pPr>
+        <w:jc w:val="both"/>
+      </w:pPr>
+      <w:r>
+        <w:t xml:space="preserve">Il mancato inserimento </w:t>
+      </w:r>
+      <w:r>
+        <w:t>del</w:t>
+      </w:r>
+      <w:r>
+        <w:t>l’informazione inerente alla</w:t>
+      </w:r>
+      <w:r>
+        <w:t xml:space="preserve"> tipologia dell’esame che viene eseguito sul paziente</w:t>
+      </w:r>
+      <w:r>
+        <w:t xml:space="preserve"> (</w:t>
+      </w:r>
       <w:r>
         <w:rPr>
           <w:i/>
           <w:iCs/>
         </w:rPr>
-        <w:t>order</w:t>
-      </w:r>
-      <w:proofErr w:type="spellEnd"/>
+        <w:t>act/code</w:t>
+      </w:r>
+      <w:r>
+        <w:t>)</w:t>
+      </w:r>
+      <w:r>
+        <w:t xml:space="preserve"> genera un </w:t>
+      </w:r>
+      <w:r>
+        <w:rPr>
+          <w:u w:val="single"/>
+        </w:rPr>
+        <w:t>errore sintattico</w:t>
+      </w:r>
+      <w:r>
+        <w:t xml:space="preserve"> nella sezione “Esame Eseguito”:</w:t>
+      </w:r>
+    </w:p>
+    <w:p>
+      <w:pPr>
+        <w:jc w:val="both"/>
+      </w:pPr>
+    </w:p>
+    <w:p>
+      <w:pPr>
+        <w:pStyle w:val="Heading3"/>
+        <w:jc w:val="both"/>
+      </w:pPr>
+      <w:r>
+        <w:t>CASO DI TEST 1</w:t>
+      </w:r>
+      <w:r>
+        <w:t>5</w:t>
+      </w:r>
+    </w:p>
+    <w:p>
+      <w:pPr>
+        <w:jc w:val="both"/>
+      </w:pPr>
+      <w:bookmarkStart w:id="1" w:name="_Hlk122876476"/>
+      <w:r>
+        <w:t>I</w:t>
+      </w:r>
+      <w:r>
+        <w:t>l mancato inserimento</w:t>
+      </w:r>
+      <w:r>
+        <w:t xml:space="preserve"> de</w:t>
+      </w:r>
+      <w:r>
+        <w:t>i dati relativi al Referto</w:t>
+      </w:r>
+      <w:r>
+        <w:t xml:space="preserve"> della sezione obbligatoria “Referto” genera </w:t>
+      </w:r>
+      <w:r>
+        <w:t>un</w:t>
+      </w:r>
+      <w:r>
+        <w:t xml:space="preserve"> </w:t>
+      </w:r>
+      <w:r>
+        <w:rPr>
+          <w:u w:val="single"/>
+        </w:rPr>
+        <w:t>errore semantico</w:t>
+      </w:r>
+      <w:r>
+        <w:t>.</w:t>
+      </w:r>
+    </w:p>
+    <w:p>
+      <w:pPr>
+        <w:jc w:val="both"/>
+      </w:pPr>
+    </w:p>
+    <w:p>
+      <w:pPr>
+        <w:pStyle w:val="Heading3"/>
+        <w:jc w:val="both"/>
+      </w:pPr>
+      <w:r>
+        <w:t>CASO DI TEST 1</w:t>
+      </w:r>
+      <w:r>
+        <w:t>6</w:t>
+      </w:r>
+    </w:p>
+    <w:p>
+      <w:pPr>
+        <w:jc w:val="both"/>
+      </w:pPr>
+      <w:bookmarkStart w:id="2" w:name="_Hlk122977440"/>
+      <w:r>
+        <w:t>I</w:t>
+      </w:r>
+      <w:r>
+        <w:t xml:space="preserve">l mancato inserimento delle informazioni testuali </w:t>
+      </w:r>
+      <w:r>
+        <w:t xml:space="preserve">contenute nella sezione </w:t>
+      </w:r>
+      <w:r>
+        <w:t>narrativa</w:t>
+      </w:r>
+      <w:r>
+        <w:t xml:space="preserve"> “</w:t>
+      </w:r>
+      <w:r>
+        <w:t>Precedenti</w:t>
+      </w:r>
+      <w:r>
+        <w:t xml:space="preserve"> </w:t>
+      </w:r>
+      <w:r>
+        <w:t>esami</w:t>
+      </w:r>
+      <w:r>
+        <w:t xml:space="preserve"> </w:t>
+      </w:r>
+      <w:r>
+        <w:t>eseguiti</w:t>
+      </w:r>
+      <w:r>
+        <w:t>”</w:t>
+      </w:r>
+      <w:r>
+        <w:t xml:space="preserve"> (</w:t>
+      </w:r>
       <w:r>
         <w:rPr>
           <w:i/>
           <w:iCs/>
         </w:rPr>
-        <w:t>/</w:t>
-      </w:r>
-      <w:proofErr w:type="spellStart"/>
+        <w:t>section/text</w:t>
+      </w:r>
+      <w:r>
+        <w:t>)</w:t>
+      </w:r>
+      <w:r>
+        <w:t>,</w:t>
+      </w:r>
+      <w:r>
+        <w:t xml:space="preserve"> genera </w:t>
+      </w:r>
+      <w:r>
+        <w:rPr>
+          <w:u w:val="single"/>
+        </w:rPr>
+        <w:t>errore semantico</w:t>
+      </w:r>
+      <w:r>
+        <w:t>.</w:t>
+      </w:r>
+      <w:bookmarkEnd w:id="2"/>
+    </w:p>
+    <w:bookmarkEnd w:id="1"/>
+    <w:p>
+      <w:pPr>
+        <w:pStyle w:val="ListParagraph"/>
+        <w:ind w:left="1440"/>
+        <w:jc w:val="both"/>
+      </w:pPr>
+    </w:p>
+    <w:p>
+      <w:pPr>
+        <w:pStyle w:val="Heading3"/>
+        <w:jc w:val="both"/>
+      </w:pPr>
+      <w:r>
+        <w:t>CASO DI TEST 1</w:t>
+      </w:r>
+      <w:r>
+        <w:t>7</w:t>
+      </w:r>
+    </w:p>
+    <w:p>
+      <w:pPr>
+        <w:jc w:val="both"/>
+        <w:rPr>
+          <w:b/>
+          <w:bCs/>
+        </w:rPr>
+      </w:pPr>
+      <w:r>
+        <w:t>Il mancato inserimento</w:t>
+      </w:r>
+      <w:r>
+        <w:t xml:space="preserve"> da parte del radiologo</w:t>
+      </w:r>
+      <w:r>
+        <w:t xml:space="preserve"> </w:t>
+      </w:r>
+      <w:r>
+        <w:t>del</w:t>
+      </w:r>
+      <w:r>
+        <w:t xml:space="preserve">le informazioni, </w:t>
+      </w:r>
+      <w:r>
+        <w:t xml:space="preserve">dei </w:t>
+      </w:r>
+      <w:r>
+        <w:t>riferimenti</w:t>
+      </w:r>
+      <w:r>
+        <w:t xml:space="preserve"> alle immagini</w:t>
+      </w:r>
+      <w:r>
+        <w:t xml:space="preserve"> </w:t>
+      </w:r>
+      <w:r>
+        <w:t>e</w:t>
+      </w:r>
+      <w:r>
+        <w:t xml:space="preserve"> </w:t>
+      </w:r>
+      <w:r>
+        <w:t xml:space="preserve">degli </w:t>
+      </w:r>
+      <w:r>
+        <w:t>identificativi</w:t>
+      </w:r>
+      <w:r>
+        <w:t xml:space="preserve"> dell</w:t>
+      </w:r>
+      <w:r>
+        <w:t>e i</w:t>
+      </w:r>
+      <w:r>
+        <w:t>mmagin</w:t>
+      </w:r>
+      <w:r>
+        <w:t>i</w:t>
+      </w:r>
+      <w:r>
+        <w:t xml:space="preserve"> </w:t>
+      </w:r>
+      <w:r>
+        <w:t>TAC o MRI</w:t>
+      </w:r>
+      <w:r>
+        <w:t xml:space="preserve"> analizzate</w:t>
+      </w:r>
+      <w:r>
+        <w:t xml:space="preserve"> e</w:t>
+      </w:r>
+      <w:r>
+        <w:t xml:space="preserve"> contenute nel</w:t>
+      </w:r>
+      <w:r>
+        <w:t>la sezione</w:t>
+      </w:r>
+      <w:r>
+        <w:t xml:space="preserve"> </w:t>
+      </w:r>
+      <w:r>
+        <w:t>“</w:t>
+      </w:r>
+      <w:r>
+        <w:t xml:space="preserve">DICOM </w:t>
+      </w:r>
+      <w:r>
+        <w:t xml:space="preserve">Object </w:t>
+      </w:r>
+      <w:r>
+        <w:t>Catalog</w:t>
+      </w:r>
+      <w:r>
+        <w:t>”</w:t>
+      </w:r>
+      <w:r>
+        <w:t xml:space="preserve">, genera un </w:t>
+      </w:r>
+      <w:r>
+        <w:rPr>
+          <w:u w:val="single"/>
+        </w:rPr>
+        <w:t>errore semantico</w:t>
+      </w:r>
+      <w:r>
+        <w:t>.</w:t>
+      </w:r>
+    </w:p>
+    <w:p>
+      <w:pPr>
+        <w:pStyle w:val="ListParagraph"/>
+        <w:ind w:left="1440"/>
+        <w:jc w:val="both"/>
+        <w:rPr>
+          <w:b/>
+          <w:bCs/>
+        </w:rPr>
+      </w:pPr>
+    </w:p>
+    <w:p>
+      <w:pPr>
+        <w:pStyle w:val="Heading3"/>
+        <w:jc w:val="both"/>
+      </w:pPr>
+      <w:r>
+        <w:t>CASO DI TEST 18</w:t>
+      </w:r>
+    </w:p>
+    <w:p>
+      <w:pPr>
+        <w:jc w:val="both"/>
+        <w:rPr>
+          <w:b/>
+          <w:bCs/>
+        </w:rPr>
+      </w:pPr>
+      <w:r>
+        <w:t>Il mancato inserimento della data di insorgenza del problema che va a distinguere, attraverso un riferimento temporale, l’anamnesi patologica prossima da quella remota (</w:t>
+      </w:r>
       <w:r>
         <w:rPr>
           <w:i/>
           <w:iCs/>
         </w:rPr>
-        <w:t>priorityCode</w:t>
-      </w:r>
-      <w:proofErr w:type="spellEnd"/>
-      <w:r>
-        <w:t>)</w:t>
-      </w:r>
-      <w:r>
-        <w:t xml:space="preserve"> </w:t>
-      </w:r>
-      <w:r>
-        <w:t>venga valorizzata con codice</w:t>
-      </w:r>
-      <w:r>
-        <w:t xml:space="preserve"> previsto dal </w:t>
-      </w:r>
-      <w:r>
-        <w:t>sistema di codifica utilizzato</w:t>
-      </w:r>
-      <w:r>
-        <w:t>,</w:t>
-      </w:r>
-      <w:r>
-        <w:t xml:space="preserve"> ma non accettabile dallo </w:t>
-      </w:r>
-      <w:proofErr w:type="spellStart"/>
-      <w:r>
-        <w:t>schematron</w:t>
-      </w:r>
-      <w:proofErr w:type="spellEnd"/>
-      <w:r>
-        <w:t xml:space="preserve"> </w:t>
-      </w:r>
-      <w:r>
-        <w:lastRenderedPageBreak/>
-        <w:t xml:space="preserve">cioè </w:t>
-      </w:r>
-      <w:r>
-        <w:t>con un</w:t>
-      </w:r>
-      <w:r>
-        <w:t xml:space="preserve"> valore diverso da quelli ammessi che corrispondono a ‘</w:t>
-      </w:r>
-      <w:r>
-        <w:t>Normale’, ‘Preoperatoria’, ‘Urgente</w:t>
-      </w:r>
-      <w:r>
-        <w:t>'</w:t>
-      </w:r>
-      <w:r>
-        <w:t>, ‘Emergenza’.</w:t>
-      </w:r>
-      <w:r>
-        <w:t xml:space="preserve"> Così facendo, viene generato un </w:t>
+        <w:t>observation/effectiveTime</w:t>
+      </w:r>
+      <w:r>
+        <w:t>), genera un</w:t>
       </w:r>
       <w:r>
         <w:rPr>
           <w:u w:val="single"/>
         </w:rPr>
-        <w:t>errore semantico</w:t>
-      </w:r>
-      <w:r>
-        <w:t>.</w:t>
-      </w:r>
-    </w:p>
-    <w:p>
-      <w:pPr>
-        <w:jc w:val="both"/>
-      </w:pPr>
-    </w:p>
-    <w:p>
-      <w:pPr>
-        <w:pStyle w:val="Heading3"/>
-        <w:jc w:val="both"/>
-      </w:pPr>
-      <w:r>
-        <w:t>CASO DI TEST 13</w:t>
-      </w:r>
-    </w:p>
-    <w:p>
-      <w:pPr>
-        <w:jc w:val="both"/>
-        <w:rPr>
-          <w:highlight w:val="yellow"/>
-        </w:rPr>
-      </w:pPr>
-      <w:r>
-        <w:t>Il mancato inserimento</w:t>
-      </w:r>
-      <w:r>
-        <w:t xml:space="preserve"> </w:t>
-      </w:r>
-      <w:r>
-        <w:t>de</w:t>
-      </w:r>
-      <w:r>
-        <w:t>l campo inerente all’identificativo univoco della prescrizione</w:t>
-      </w:r>
-      <w:r>
-        <w:t xml:space="preserve"> (</w:t>
-      </w:r>
-      <w:proofErr w:type="spellStart"/>
-      <w:r>
-        <w:rPr>
-          <w:i/>
-          <w:iCs/>
-        </w:rPr>
-        <w:t>inFulfillmentOf</w:t>
-      </w:r>
-      <w:proofErr w:type="spellEnd"/>
-      <w:r>
-        <w:rPr>
-          <w:i/>
-          <w:iCs/>
-        </w:rPr>
-        <w:t>/</w:t>
-      </w:r>
-      <w:proofErr w:type="spellStart"/>
-      <w:r>
-        <w:rPr>
-          <w:i/>
-          <w:iCs/>
-        </w:rPr>
-        <w:t>order</w:t>
-      </w:r>
-      <w:proofErr w:type="spellEnd"/>
-      <w:r>
-        <w:rPr>
-          <w:i/>
-          <w:iCs/>
-        </w:rPr>
-        <w:t>/id</w:t>
-      </w:r>
-      <w:r>
-        <w:t>)</w:t>
-      </w:r>
-      <w:r>
-        <w:t xml:space="preserve"> genera un </w:t>
-      </w:r>
-      <w:r>
-        <w:rPr>
-          <w:u w:val="single"/>
-        </w:rPr>
-        <w:t>errore sintattico</w:t>
-      </w:r>
-      <w:r>
-        <w:t>.</w:t>
-      </w:r>
-    </w:p>
-    <w:p>
-      <w:pPr>
-        <w:jc w:val="both"/>
-        <w:rPr>
-          <w:highlight w:val="yellow"/>
-        </w:rPr>
-      </w:pPr>
-    </w:p>
-    <w:p>
-      <w:pPr>
-        <w:pStyle w:val="Heading3"/>
-        <w:jc w:val="both"/>
-      </w:pPr>
-      <w:r>
-        <w:t xml:space="preserve">CASO DI TEST </w:t>
-      </w:r>
-      <w:r>
-        <w:t>1</w:t>
-      </w:r>
-      <w:r>
-        <w:t>4</w:t>
-      </w:r>
-    </w:p>
-    <w:p>
-      <w:pPr>
-        <w:jc w:val="both"/>
-      </w:pPr>
-      <w:r>
-        <w:t xml:space="preserve">Il mancato inserimento </w:t>
-      </w:r>
-      <w:r>
-        <w:t>del</w:t>
-      </w:r>
-      <w:r>
-        <w:t>l’informazione inerente alla</w:t>
-      </w:r>
-      <w:r>
-        <w:t xml:space="preserve"> tipologia dell’esame che viene eseguito sul paziente</w:t>
-      </w:r>
-      <w:r>
-        <w:t xml:space="preserve"> (</w:t>
-      </w:r>
-      <w:r>
-        <w:rPr>
-          <w:i/>
-          <w:iCs/>
-        </w:rPr>
-        <w:t>act/code</w:t>
-      </w:r>
-      <w:r>
-        <w:t>)</w:t>
-      </w:r>
-      <w:r>
-        <w:t xml:space="preserve"> genera un </w:t>
-      </w:r>
-      <w:r>
-        <w:rPr>
-          <w:u w:val="single"/>
-        </w:rPr>
-        <w:t>errore sintattico</w:t>
-      </w:r>
-      <w:r>
-        <w:t xml:space="preserve"> nella sezione “Esame Eseguito”:</w:t>
-      </w:r>
-    </w:p>
-    <w:p>
-      <w:pPr>
-        <w:jc w:val="both"/>
-      </w:pPr>
-    </w:p>
-    <w:p>
-      <w:pPr>
-        <w:pStyle w:val="Heading3"/>
-        <w:jc w:val="both"/>
-      </w:pPr>
-      <w:r>
-        <w:t>CASO DI TEST 1</w:t>
-      </w:r>
-      <w:r>
-        <w:t>5</w:t>
-      </w:r>
-    </w:p>
-    <w:p>
-      <w:pPr>
-        <w:jc w:val="both"/>
-      </w:pPr>
-      <w:bookmarkStart w:id="1" w:name="_Hlk122876476"/>
-      <w:r>
-        <w:t>I</w:t>
-      </w:r>
-      <w:r>
-        <w:t>l mancato inserimento</w:t>
-      </w:r>
-      <w:r>
-        <w:t xml:space="preserve"> de</w:t>
-      </w:r>
-      <w:r>
-        <w:t>i dati relativi al Referto</w:t>
-      </w:r>
-      <w:r>
-        <w:t xml:space="preserve"> della sezione obbligatoria “Referto” genera </w:t>
-      </w:r>
-      <w:r>
-        <w:t>un</w:t>
-      </w:r>
-      <w:r>
-        <w:t xml:space="preserve"> </w:t>
-      </w:r>
-      <w:r>
-        <w:rPr>
-          <w:u w:val="single"/>
-        </w:rPr>
-        <w:t>errore semantico</w:t>
-      </w:r>
-      <w:r>
-        <w:t>.</w:t>
-      </w:r>
-    </w:p>
-    <w:p>
-      <w:pPr>
-        <w:jc w:val="both"/>
-      </w:pPr>
-    </w:p>
-    <w:p>
-      <w:pPr>
-        <w:pStyle w:val="Heading3"/>
-        <w:jc w:val="both"/>
-      </w:pPr>
-      <w:r>
-        <w:t>CASO DI TEST 1</w:t>
-      </w:r>
-      <w:r>
-        <w:t>6</w:t>
-      </w:r>
-    </w:p>
-    <w:p>
-      <w:pPr>
-        <w:jc w:val="both"/>
-      </w:pPr>
-      <w:bookmarkStart w:id="2" w:name="_Hlk122977440"/>
-      <w:r>
-        <w:t>I</w:t>
-      </w:r>
-      <w:r>
-        <w:t xml:space="preserve">l mancato inserimento delle informazioni testuali </w:t>
-      </w:r>
-      <w:r>
-        <w:t xml:space="preserve">contenute nella sezione </w:t>
-      </w:r>
-      <w:r>
-        <w:t>narrativa</w:t>
-      </w:r>
-      <w:r>
-        <w:t xml:space="preserve"> “</w:t>
-      </w:r>
-      <w:r>
-        <w:t>Precedenti</w:t>
-      </w:r>
-      <w:r>
-        <w:t xml:space="preserve"> </w:t>
-      </w:r>
-      <w:r>
-        <w:t>esami</w:t>
-      </w:r>
-      <w:r>
-        <w:t xml:space="preserve"> </w:t>
-      </w:r>
-      <w:r>
-        <w:t>eseguiti</w:t>
-      </w:r>
-      <w:r>
-        <w:t>”</w:t>
-      </w:r>
-      <w:r>
-        <w:t xml:space="preserve"> (</w:t>
-      </w:r>
-      <w:proofErr w:type="spellStart"/>
-      <w:r>
-        <w:rPr>
-          <w:i/>
-          <w:iCs/>
-        </w:rPr>
-        <w:t>section</w:t>
-      </w:r>
-      <w:proofErr w:type="spellEnd"/>
-      <w:r>
-        <w:rPr>
-          <w:i/>
-          <w:iCs/>
-        </w:rPr>
-        <w:t>/text</w:t>
-      </w:r>
-      <w:r>
-        <w:t>)</w:t>
-      </w:r>
-      <w:r>
-        <w:t>,</w:t>
-      </w:r>
-      <w:r>
-        <w:t xml:space="preserve"> genera </w:t>
-      </w:r>
-      <w:r>
-        <w:rPr>
-          <w:u w:val="single"/>
-        </w:rPr>
-        <w:t>errore semantico</w:t>
-      </w:r>
-      <w:r>
-        <w:t>.</w:t>
-      </w:r>
-      <w:bookmarkEnd w:id="2"/>
-    </w:p>
-    <w:bookmarkEnd w:id="1"/>
+        <w:t xml:space="preserve"> errore semantico.</w:t>
+      </w:r>
+    </w:p>
     <w:p>
       <w:pPr>
         <w:pStyle w:val="ListParagraph"/>
-        <w:ind w:left="1440"/>
-        <w:jc w:val="both"/>
-      </w:pPr>
-    </w:p>
-    <w:p>
-      <w:pPr>
-        <w:pStyle w:val="Heading3"/>
-        <w:jc w:val="both"/>
-      </w:pPr>
-      <w:r>
-        <w:t>CASO DI TEST 1</w:t>
-      </w:r>
-      <w:r>
-        <w:t>7</w:t>
-      </w:r>
-    </w:p>
-    <w:p>
-      <w:pPr>
+        <w:ind w:left="0"/>
         <w:jc w:val="both"/>
         <w:rPr>
           <w:b/>
           <w:bCs/>
         </w:rPr>
       </w:pPr>
-      <w:r>
-        <w:t>Il mancato inserimento</w:t>
-      </w:r>
-      <w:r>
-        <w:t xml:space="preserve"> da parte del radiologo</w:t>
-      </w:r>
-      <w:r>
-        <w:t xml:space="preserve"> </w:t>
-      </w:r>
-      <w:r>
-        <w:t>del</w:t>
-      </w:r>
-      <w:r>
-        <w:t xml:space="preserve">le informazioni, </w:t>
-      </w:r>
-      <w:r>
-        <w:t xml:space="preserve">dei </w:t>
-      </w:r>
-      <w:r>
-        <w:t>riferimenti</w:t>
-      </w:r>
-      <w:r>
-        <w:t xml:space="preserve"> alle immagini</w:t>
-      </w:r>
-      <w:r>
-        <w:t xml:space="preserve"> </w:t>
-      </w:r>
-      <w:r>
-        <w:t>e</w:t>
-      </w:r>
-      <w:r>
-        <w:t xml:space="preserve"> </w:t>
-      </w:r>
-      <w:r>
-        <w:t xml:space="preserve">degli </w:t>
-      </w:r>
-      <w:r>
-        <w:t>identificativi</w:t>
-      </w:r>
-      <w:r>
-        <w:t xml:space="preserve"> dell</w:t>
-      </w:r>
-      <w:r>
-        <w:t>e i</w:t>
-      </w:r>
-      <w:r>
-        <w:t>mmagin</w:t>
-      </w:r>
-      <w:r>
-        <w:t>i</w:t>
-      </w:r>
-      <w:r>
-        <w:t xml:space="preserve"> </w:t>
-      </w:r>
-      <w:r>
-        <w:t>TAC o MRI</w:t>
-      </w:r>
-      <w:r>
-        <w:t xml:space="preserve"> analizzate</w:t>
-      </w:r>
-      <w:r>
-        <w:t xml:space="preserve"> e</w:t>
-      </w:r>
-      <w:r>
-        <w:t xml:space="preserve"> contenute nel</w:t>
-      </w:r>
-      <w:r>
-        <w:t>la sezione</w:t>
-      </w:r>
-      <w:r>
-        <w:t xml:space="preserve"> </w:t>
-      </w:r>
-      <w:r>
-        <w:t>“</w:t>
-      </w:r>
-      <w:r>
-        <w:t xml:space="preserve">DICOM </w:t>
-      </w:r>
-      <w:r>
-        <w:t xml:space="preserve">Object </w:t>
-      </w:r>
-      <w:proofErr w:type="spellStart"/>
-      <w:r>
-        <w:t>Catalog</w:t>
-      </w:r>
-      <w:proofErr w:type="spellEnd"/>
-      <w:r>
-        <w:t>”</w:t>
-      </w:r>
-      <w:r>
-        <w:t xml:space="preserve">, genera un </w:t>
-      </w:r>
-      <w:r>
-        <w:rPr>
-          <w:u w:val="single"/>
-        </w:rPr>
-        <w:t>errore semantico</w:t>
-      </w:r>
-      <w:r>
-        <w:t>.</w:t>
-      </w:r>
-    </w:p>
-    <w:p>
-      <w:pPr>
-        <w:pStyle w:val="ListParagraph"/>
-        <w:ind w:left="1440"/>
-        <w:jc w:val="both"/>
-        <w:rPr>
-          <w:b/>
-          <w:bCs/>
-        </w:rPr>
-      </w:pPr>
-    </w:p>
-    <w:p>
-      <w:pPr>
-        <w:pStyle w:val="Heading3"/>
-        <w:jc w:val="both"/>
-      </w:pPr>
-      <w:r>
-        <w:t>CASO DI TEST 18</w:t>
-      </w:r>
-    </w:p>
-    <w:p>
-      <w:pPr>
-        <w:jc w:val="both"/>
-        <w:rPr>
-          <w:b/>
-          <w:bCs/>
-        </w:rPr>
-      </w:pPr>
-      <w:r>
-        <w:t>Il mancato inserimento della data di insorgenza del problema che va a distinguere, attraverso un riferimento temporale, l’anamnesi patologica prossima da quella remota (</w:t>
-      </w:r>
-      <w:proofErr w:type="spellStart"/>
-      <w:r>
-        <w:rPr>
-          <w:i/>
-          <w:iCs/>
-        </w:rPr>
-        <w:t>observation</w:t>
-      </w:r>
-      <w:proofErr w:type="spellEnd"/>
-      <w:r>
-        <w:rPr>
-          <w:i/>
-          <w:iCs/>
-        </w:rPr>
-        <w:t>/</w:t>
-      </w:r>
-      <w:proofErr w:type="spellStart"/>
-      <w:r>
-        <w:rPr>
-          <w:i/>
-          <w:iCs/>
-        </w:rPr>
-        <w:t>effectiveTime</w:t>
-      </w:r>
-      <w:proofErr w:type="spellEnd"/>
-      <w:r>
-        <w:t>), genera un</w:t>
-      </w:r>
-      <w:r>
-        <w:rPr>
-          <w:u w:val="single"/>
-        </w:rPr>
-        <w:t xml:space="preserve"> errore semantico.</w:t>
-      </w:r>
-    </w:p>
-    <w:p>
-      <w:pPr>
-        <w:pStyle w:val="ListParagraph"/>
-        <w:ind w:left="0"/>
-        <w:jc w:val="both"/>
-        <w:rPr>
-          <w:b/>
-          <w:bCs/>
-        </w:rPr>
-      </w:pPr>
       <w:bookmarkStart w:id="3" w:name="_Hlk122880431"/>
     </w:p>
     <w:p>
@@ -2122,7 +1876,6 @@
         </w:rPr>
         <w:t>Il mancato inserimento del grado di parentela del familiare in oggetto (</w:t>
       </w:r>
-      <w:proofErr w:type="spellStart"/>
       <w:r>
         <w:rPr>
           <w:rFonts w:ascii="Calibri" w:eastAsia="Calibri" w:hAnsi="Calibri" w:cs="Calibri"/>
@@ -2130,17 +1883,7 @@
           <w:iCs/>
           <w:color w:val="000000" w:themeColor="text1"/>
         </w:rPr>
-        <w:t>relatedSubject</w:t>
-      </w:r>
-      <w:proofErr w:type="spellEnd"/>
-      <w:r>
-        <w:rPr>
-          <w:rFonts w:ascii="Calibri" w:eastAsia="Calibri" w:hAnsi="Calibri" w:cs="Calibri"/>
-          <w:i/>
-          <w:iCs/>
-          <w:color w:val="000000" w:themeColor="text1"/>
-        </w:rPr>
-        <w:t>/code</w:t>
+        <w:t>relatedSubject/code</w:t>
       </w:r>
       <w:r>
         <w:rPr>
@@ -2237,38 +1980,173 @@
       <w:r>
         <w:t xml:space="preserve"> l’intervallo di tempo in cui l’allergia o intolleranza è attiva (</w:t>
       </w:r>
-      <w:proofErr w:type="spellStart"/>
       <w:r>
         <w:rPr>
           <w:i/>
           <w:iCs/>
         </w:rPr>
-        <w:t>observation</w:t>
-      </w:r>
-      <w:proofErr w:type="spellEnd"/>
+        <w:t>observation/effectiveTime</w:t>
+      </w:r>
+      <w:r>
+        <w:t>).</w:t>
+      </w:r>
+    </w:p>
+    <w:p>
+      <w:pPr>
+        <w:jc w:val="both"/>
+      </w:pPr>
+    </w:p>
+    <w:p>
+      <w:pPr>
+        <w:pStyle w:val="Heading3"/>
+        <w:jc w:val="both"/>
+      </w:pPr>
+      <w:r>
+        <w:t>CASO DI TEST 21</w:t>
+      </w:r>
+    </w:p>
+    <w:bookmarkEnd w:id="3"/>
+    <w:p>
+      <w:pPr>
+        <w:jc w:val="both"/>
+      </w:pPr>
+      <w:r>
+        <w:t>Durante la fase di compilazione delle allergie contenute nella sezione “Storia Clinica”,</w:t>
+      </w:r>
+      <w:r>
+        <w:t xml:space="preserve"> </w:t>
+      </w:r>
+      <w:r>
+        <w:t>viene generato un</w:t>
+      </w:r>
+      <w:r>
+        <w:rPr>
+          <w:u w:val="single"/>
+        </w:rPr>
+        <w:t xml:space="preserve"> errore semantico</w:t>
+      </w:r>
+      <w:r>
+        <w:t xml:space="preserve"> dovuto all’assenza della specifica inerente all’agente (sia esso un farmaco o no) che ha scatenato l’allergia (</w:t>
+      </w:r>
       <w:r>
         <w:rPr>
           <w:i/>
           <w:iCs/>
         </w:rPr>
-        <w:t>/</w:t>
-      </w:r>
-      <w:proofErr w:type="spellStart"/>
+        <w:t>observation/participant</w:t>
+      </w:r>
+      <w:r>
+        <w:t>).</w:t>
+      </w:r>
+    </w:p>
+    <w:p>
+      <w:pPr>
+        <w:jc w:val="both"/>
+        <w:rPr>
+          <w:b/>
+          <w:bCs/>
+        </w:rPr>
+      </w:pPr>
+    </w:p>
+    <w:p>
+      <w:pPr>
+        <w:pStyle w:val="Heading3"/>
+        <w:jc w:val="both"/>
+      </w:pPr>
+      <w:r>
+        <w:lastRenderedPageBreak/>
+        <w:t xml:space="preserve">CASO DI TEST </w:t>
+      </w:r>
+      <w:r>
+        <w:t>2</w:t>
+      </w:r>
+      <w:r>
+        <w:t>2</w:t>
+      </w:r>
+    </w:p>
+    <w:p>
+      <w:pPr>
+        <w:jc w:val="both"/>
+        <w:rPr>
+          <w:u w:val="single"/>
+        </w:rPr>
+      </w:pPr>
+      <w:r>
+        <w:t>Si prende in esame il caso in cui</w:t>
+      </w:r>
+      <w:bookmarkStart w:id="4" w:name="_Hlk122878766"/>
+      <w:r>
+        <w:t xml:space="preserve"> </w:t>
+      </w:r>
+      <w:r>
+        <w:t>l</w:t>
+      </w:r>
+      <w:r>
+        <w:t>’i</w:t>
+      </w:r>
+      <w:r>
+        <w:t xml:space="preserve">nserimento di una diagnosi sospettata o il sintomo prevalente </w:t>
+      </w:r>
+      <w:r>
+        <w:t xml:space="preserve">avvenga </w:t>
+      </w:r>
+      <w:r>
+        <w:t>con una codifica errata</w:t>
+      </w:r>
+      <w:r>
+        <w:t xml:space="preserve"> (</w:t>
+      </w:r>
       <w:r>
         <w:rPr>
           <w:i/>
           <w:iCs/>
         </w:rPr>
-        <w:t>effectiveTime</w:t>
-      </w:r>
-      <w:proofErr w:type="spellEnd"/>
-      <w:r>
-        <w:t>).</w:t>
-      </w:r>
-    </w:p>
-    <w:p>
-      <w:pPr>
-        <w:jc w:val="both"/>
+        <w:t>observation/value</w:t>
+      </w:r>
+      <w:r>
+        <w:t>)</w:t>
+      </w:r>
+      <w:bookmarkEnd w:id="4"/>
+      <w:r>
+        <w:t xml:space="preserve"> </w:t>
+      </w:r>
+      <w:r>
+        <w:t xml:space="preserve">e quindi non prevista </w:t>
+      </w:r>
+      <w:r>
+        <w:t>dal</w:t>
+      </w:r>
+      <w:r>
+        <w:t xml:space="preserve"> sistema di codifica di riferimento</w:t>
+      </w:r>
+      <w:r>
+        <w:t xml:space="preserve">. Così facendo, viene generato un </w:t>
+      </w:r>
+      <w:r>
+        <w:rPr>
+          <w:u w:val="single"/>
+        </w:rPr>
+        <w:t xml:space="preserve">errore </w:t>
+      </w:r>
+      <w:r>
+        <w:rPr>
+          <w:u w:val="single"/>
+        </w:rPr>
+        <w:t>terminologico</w:t>
+      </w:r>
+      <w:r>
+        <w:rPr>
+          <w:u w:val="single"/>
+        </w:rPr>
+        <w:t>.</w:t>
+      </w:r>
+    </w:p>
+    <w:p>
+      <w:pPr>
+        <w:jc w:val="both"/>
+        <w:rPr>
+          <w:u w:val="single"/>
+        </w:rPr>
       </w:pPr>
     </w:p>
     <w:p>
@@ -2277,334 +2155,176 @@
         <w:jc w:val="both"/>
       </w:pPr>
       <w:r>
-        <w:lastRenderedPageBreak/>
-        <w:t>CASO DI TEST 21</w:t>
-      </w:r>
-    </w:p>
-    <w:bookmarkEnd w:id="3"/>
-    <w:p>
-      <w:pPr>
-        <w:jc w:val="both"/>
-      </w:pPr>
-      <w:r>
-        <w:t>Durante la fase di compilazione delle allergie contenute nella sezione “Storia Clinica”,</w:t>
-      </w:r>
-      <w:r>
-        <w:t xml:space="preserve"> </w:t>
-      </w:r>
-      <w:r>
-        <w:t>viene generato un</w:t>
-      </w:r>
-      <w:r>
-        <w:rPr>
-          <w:u w:val="single"/>
-        </w:rPr>
-        <w:t xml:space="preserve"> errore semantico</w:t>
-      </w:r>
-      <w:r>
-        <w:t xml:space="preserve"> dovuto all’assenza della specifica inerente all’agente (sia esso un farmaco o no) che ha scatenato l’allergia (</w:t>
-      </w:r>
-      <w:proofErr w:type="spellStart"/>
+        <w:t xml:space="preserve">CASO DI TEST </w:t>
+      </w:r>
+      <w:r>
+        <w:t>23</w:t>
+      </w:r>
+    </w:p>
+    <w:p>
+      <w:pPr>
+        <w:jc w:val="both"/>
+      </w:pPr>
+      <w:r>
+        <w:t>Si prende in esame il caso in cui la tipologia di accesso che ha determinato la prestazione (</w:t>
+      </w:r>
       <w:r>
         <w:rPr>
           <w:i/>
           <w:iCs/>
         </w:rPr>
-        <w:t>observation</w:t>
-      </w:r>
-      <w:proofErr w:type="spellEnd"/>
+        <w:t>documentationOf</w:t>
+      </w:r>
+      <w:r>
+        <w:t>) venga valorizzat</w:t>
+      </w:r>
+      <w:r>
+        <w:t>a</w:t>
+      </w:r>
+      <w:r>
+        <w:t xml:space="preserve"> con codice previsto </w:t>
+      </w:r>
+      <w:r>
+        <w:t>dal sistema di codifica utilizzato, ma non accettabile dallo schematron</w:t>
+      </w:r>
+      <w:r>
+        <w:t xml:space="preserve"> </w:t>
+      </w:r>
+      <w:r>
+        <w:t xml:space="preserve">cioè </w:t>
+      </w:r>
+      <w:r>
+        <w:t>con un</w:t>
+      </w:r>
+      <w:r>
+        <w:t xml:space="preserve"> valore diverso da quelli ammessi che corrispondono a ‘</w:t>
+      </w:r>
+      <w:r>
+        <w:t>Accesso Programmato’,</w:t>
+      </w:r>
+      <w:r>
+        <w:t xml:space="preserve"> </w:t>
+      </w:r>
+      <w:r>
+        <w:t>’Accesso Diretto’,</w:t>
+      </w:r>
+      <w:r>
+        <w:t xml:space="preserve"> </w:t>
+      </w:r>
+      <w:r>
+        <w:t xml:space="preserve">’Accesso Programmato Radiologia’, </w:t>
+      </w:r>
+      <w:r>
+        <w:t>‘</w:t>
+      </w:r>
+      <w:r>
+        <w:t>Accesso Diretto Radiologia</w:t>
+      </w:r>
+      <w:r>
+        <w:t>’.</w:t>
+      </w:r>
+      <w:r>
+        <w:t xml:space="preserve"> Così facendo, viene generato un </w:t>
+      </w:r>
+      <w:r>
+        <w:rPr>
+          <w:u w:val="single"/>
+        </w:rPr>
+        <w:t>errore semantico</w:t>
+      </w:r>
+      <w:r>
+        <w:t>.</w:t>
+      </w:r>
+    </w:p>
+    <w:p>
+      <w:pPr>
+        <w:pStyle w:val="Heading3"/>
+      </w:pPr>
+      <w:r>
+        <w:rPr>
+          <w:rFonts w:ascii="Calibri" w:eastAsia="Calibri" w:hAnsi="Calibri" w:cs="Calibri"/>
+        </w:rPr>
+        <w:t xml:space="preserve">CASO DI TEST 24 </w:t>
+      </w:r>
+    </w:p>
+    <w:p>
+      <w:pPr>
+        <w:jc w:val="both"/>
+      </w:pPr>
+      <w:r>
+        <w:t>Il mancato inserimento dell’informazione inerente al livello di riservatezza del documento (</w:t>
+      </w:r>
       <w:r>
         <w:rPr>
           <w:i/>
           <w:iCs/>
         </w:rPr>
-        <w:t>/</w:t>
-      </w:r>
-      <w:proofErr w:type="spellStart"/>
+        <w:t>confidentialityCode</w:t>
+      </w:r>
+      <w:r>
+        <w:t xml:space="preserve">) genera un </w:t>
+      </w:r>
+      <w:r>
+        <w:rPr>
+          <w:u w:val="single"/>
+        </w:rPr>
+        <w:t>errore sintattico</w:t>
+      </w:r>
+      <w:r>
+        <w:t xml:space="preserve">. </w:t>
+      </w:r>
+    </w:p>
+    <w:p>
+      <w:pPr>
+        <w:jc w:val="both"/>
+      </w:pPr>
+    </w:p>
+    <w:p>
+      <w:pPr>
+        <w:pStyle w:val="Heading3"/>
+        <w:jc w:val="both"/>
+      </w:pPr>
+      <w:r>
+        <w:t xml:space="preserve">CASO DI TEST </w:t>
+      </w:r>
+      <w:r>
+        <w:t>27</w:t>
+      </w:r>
+      <w:r>
+        <w:t xml:space="preserve"> </w:t>
+      </w:r>
+    </w:p>
+    <w:p>
+      <w:pPr>
+        <w:jc w:val="both"/>
+      </w:pPr>
+      <w:r>
+        <w:t>Si prende in esame il caso in cui la priorità associata alla richiesta indicata nella ricetta (</w:t>
+      </w:r>
       <w:r>
         <w:rPr>
           <w:i/>
           <w:iCs/>
         </w:rPr>
-        <w:t>participant</w:t>
-      </w:r>
-      <w:proofErr w:type="spellEnd"/>
-      <w:r>
-        <w:t>).</w:t>
-      </w:r>
-    </w:p>
-    <w:p>
-      <w:pPr>
-        <w:jc w:val="both"/>
-        <w:rPr>
-          <w:b/>
-          <w:bCs/>
-        </w:rPr>
-      </w:pPr>
-    </w:p>
-    <w:p>
-      <w:pPr>
-        <w:pStyle w:val="Heading3"/>
-        <w:jc w:val="both"/>
-      </w:pPr>
-      <w:r>
-        <w:t xml:space="preserve">CASO DI TEST </w:t>
-      </w:r>
-      <w:r>
-        <w:t>2</w:t>
-      </w:r>
-      <w:r>
-        <w:t>2</w:t>
-      </w:r>
-    </w:p>
-    <w:p>
-      <w:pPr>
-        <w:jc w:val="both"/>
+        <w:t>order/priorityCode</w:t>
+      </w:r>
+      <w:r>
+        <w:t xml:space="preserve">) venga valorizzata con un codice non previsto dal sistema di codifica utilizzato. Così facendo, viene generato un </w:t>
+      </w:r>
+      <w:r>
         <w:rPr>
           <w:u w:val="single"/>
         </w:rPr>
-      </w:pPr>
-      <w:r>
-        <w:t>Si prende in esame il caso in cui</w:t>
-      </w:r>
-      <w:bookmarkStart w:id="4" w:name="_Hlk122878766"/>
-      <w:r>
-        <w:t xml:space="preserve"> </w:t>
-      </w:r>
-      <w:r>
-        <w:t>l</w:t>
-      </w:r>
-      <w:r>
-        <w:t>’i</w:t>
-      </w:r>
-      <w:r>
-        <w:t xml:space="preserve">nserimento di una diagnosi sospettata o il sintomo prevalente </w:t>
-      </w:r>
-      <w:r>
-        <w:t xml:space="preserve">avvenga </w:t>
-      </w:r>
-      <w:r>
-        <w:t>con una codifica errata</w:t>
-      </w:r>
-      <w:r>
-        <w:t xml:space="preserve"> (</w:t>
-      </w:r>
-      <w:proofErr w:type="spellStart"/>
-      <w:r>
-        <w:rPr>
-          <w:i/>
-          <w:iCs/>
-        </w:rPr>
-        <w:t>observation</w:t>
-      </w:r>
-      <w:proofErr w:type="spellEnd"/>
-      <w:r>
-        <w:rPr>
-          <w:i/>
-          <w:iCs/>
-        </w:rPr>
-        <w:t>/</w:t>
-      </w:r>
-      <w:proofErr w:type="spellStart"/>
-      <w:r>
-        <w:rPr>
-          <w:i/>
-          <w:iCs/>
-        </w:rPr>
-        <w:t>value</w:t>
-      </w:r>
-      <w:proofErr w:type="spellEnd"/>
-      <w:r>
-        <w:t>)</w:t>
-      </w:r>
-      <w:bookmarkEnd w:id="4"/>
-      <w:r>
-        <w:t xml:space="preserve"> </w:t>
-      </w:r>
-      <w:r>
-        <w:t xml:space="preserve">e quindi non prevista </w:t>
-      </w:r>
-      <w:r>
-        <w:t>dal</w:t>
-      </w:r>
-      <w:r>
-        <w:t xml:space="preserve"> sistema di codifica di riferimento</w:t>
-      </w:r>
-      <w:r>
-        <w:t xml:space="preserve">. Così facendo, viene generato un </w:t>
-      </w:r>
-      <w:r>
-        <w:rPr>
-          <w:u w:val="single"/>
-        </w:rPr>
-        <w:t xml:space="preserve">errore </w:t>
-      </w:r>
-      <w:r>
-        <w:rPr>
-          <w:u w:val="single"/>
-        </w:rPr>
-        <w:t>terminologico</w:t>
-      </w:r>
-      <w:r>
-        <w:rPr>
-          <w:u w:val="single"/>
-        </w:rPr>
+        <w:t>errore terminologico</w:t>
+      </w:r>
+      <w:r>
         <w:t>.</w:t>
       </w:r>
     </w:p>
     <w:p>
       <w:pPr>
         <w:jc w:val="both"/>
-        <w:rPr>
-          <w:u w:val="single"/>
-        </w:rPr>
-      </w:pPr>
-    </w:p>
-    <w:p>
-      <w:pPr>
-        <w:pStyle w:val="Heading3"/>
-        <w:jc w:val="both"/>
-      </w:pPr>
-      <w:r>
-        <w:t xml:space="preserve">CASO DI TEST </w:t>
-      </w:r>
-      <w:r>
-        <w:t>23</w:t>
-      </w:r>
-    </w:p>
-    <w:p>
-      <w:pPr>
-        <w:jc w:val="both"/>
-      </w:pPr>
-      <w:r>
-        <w:t>Si prende in esame il caso in cui la tipologia di accesso che ha determinato la prestazione (</w:t>
-      </w:r>
-      <w:proofErr w:type="spellStart"/>
-      <w:r>
-        <w:rPr>
-          <w:i/>
-          <w:iCs/>
-        </w:rPr>
-        <w:t>documentationOf</w:t>
-      </w:r>
-      <w:proofErr w:type="spellEnd"/>
-      <w:r>
-        <w:t>) venga valorizzat</w:t>
-      </w:r>
-      <w:r>
-        <w:t>a</w:t>
-      </w:r>
-      <w:r>
-        <w:t xml:space="preserve"> con codice previsto </w:t>
-      </w:r>
-      <w:r>
-        <w:t xml:space="preserve">dal sistema di codifica utilizzato, ma non accettabile dallo </w:t>
-      </w:r>
-      <w:proofErr w:type="spellStart"/>
-      <w:r>
-        <w:t>schematron</w:t>
-      </w:r>
-      <w:proofErr w:type="spellEnd"/>
-      <w:r>
-        <w:t xml:space="preserve"> </w:t>
-      </w:r>
-      <w:r>
-        <w:t xml:space="preserve">cioè </w:t>
-      </w:r>
-      <w:r>
-        <w:t>con un</w:t>
-      </w:r>
-      <w:r>
-        <w:t xml:space="preserve"> valore diverso da quelli ammessi che corrispondono a ‘</w:t>
-      </w:r>
-      <w:r>
-        <w:t>Accesso Programmato’,</w:t>
-      </w:r>
-      <w:r>
-        <w:t xml:space="preserve"> </w:t>
-      </w:r>
-      <w:r>
-        <w:t>’Accesso Diretto’,</w:t>
-      </w:r>
-      <w:r>
-        <w:t xml:space="preserve"> </w:t>
-      </w:r>
-      <w:r>
-        <w:t xml:space="preserve">’Accesso Programmato Radiologia’, </w:t>
-      </w:r>
-      <w:r>
-        <w:t>‘</w:t>
-      </w:r>
-      <w:r>
-        <w:t>Accesso Diretto Radiologia</w:t>
-      </w:r>
-      <w:r>
-        <w:t>’.</w:t>
-      </w:r>
-      <w:r>
-        <w:t xml:space="preserve"> Così facendo, viene generato un </w:t>
-      </w:r>
-      <w:r>
-        <w:rPr>
-          <w:u w:val="single"/>
-        </w:rPr>
-        <w:t>errore semantico</w:t>
-      </w:r>
-      <w:r>
-        <w:t>.</w:t>
-      </w:r>
-    </w:p>
-    <w:p>
-      <w:pPr>
-        <w:pStyle w:val="Heading3"/>
-      </w:pPr>
-      <w:r>
-        <w:rPr>
-          <w:rFonts w:ascii="Calibri" w:eastAsia="Calibri" w:hAnsi="Calibri" w:cs="Calibri"/>
-        </w:rPr>
-        <w:t xml:space="preserve">CASO DI TEST </w:t>
-      </w:r>
-      <w:r>
-        <w:rPr>
-          <w:rFonts w:ascii="Calibri" w:eastAsia="Calibri" w:hAnsi="Calibri" w:cs="Calibri"/>
-        </w:rPr>
-        <w:t>24</w:t>
-      </w:r>
-      <w:r>
-        <w:rPr>
-          <w:rFonts w:ascii="Calibri" w:eastAsia="Calibri" w:hAnsi="Calibri" w:cs="Calibri"/>
-        </w:rPr>
-        <w:t xml:space="preserve"> </w:t>
-      </w:r>
-    </w:p>
-    <w:p>
-      <w:pPr>
-        <w:jc w:val="both"/>
-      </w:pPr>
-      <w:r>
-        <w:t>Il mancato inserimento dell’informazione inerente al livello di riservatezza del documento (</w:t>
-      </w:r>
-      <w:proofErr w:type="spellStart"/>
-      <w:r>
-        <w:rPr>
-          <w:i/>
-          <w:iCs/>
-        </w:rPr>
-        <w:t>confidentialityCode</w:t>
-      </w:r>
-      <w:proofErr w:type="spellEnd"/>
-      <w:r>
-        <w:t xml:space="preserve">) genera un </w:t>
-      </w:r>
-      <w:r>
-        <w:rPr>
-          <w:u w:val="single"/>
-        </w:rPr>
-        <w:t>errore sintattico</w:t>
-      </w:r>
-      <w:r>
-        <w:t xml:space="preserve">. </w:t>
-      </w:r>
+      </w:pPr>
     </w:p>
     <w:sectPr>
       <w:footerReference w:type="default" r:id="rId10"/>
@@ -4489,7 +4209,7 @@
 </file>
 
 <file path=customXml/itemProps1.xml><?xml version="1.0" encoding="utf-8"?>
-<ds:datastoreItem xmlns:ds="http://schemas.openxmlformats.org/officeDocument/2006/customXml" ds:itemID="{DBD96DE3-6117-4026-9A39-5C2FA07882CF}">
+<ds:datastoreItem xmlns:ds="http://schemas.openxmlformats.org/officeDocument/2006/customXml" ds:itemID="{345F3381-E6E1-4A2D-B7D1-838D31D709CC}">
   <ds:schemaRefs>
     <ds:schemaRef ds:uri="http://schemas.microsoft.com/office/2006/metadata/contentType"/>
     <ds:schemaRef ds:uri="http://schemas.microsoft.com/office/2006/metadata/properties/metaAttributes"/>

</xml_diff>